<commit_message>
Dernier push: optimisation du parametrage + nom des fonctions, gg à tous
</commit_message>
<xml_diff>
--- a/RAPPORT DE PROJET.docx
+++ b/RAPPORT DE PROJET.docx
@@ -361,25 +361,22 @@
           <w:sz w:val="40"/>
           <w:szCs w:val="40"/>
         </w:rPr>
-        <w:t xml:space="preserve">Algorithme de création de la fractale . . . . . . . . </w:t>
+        <w:t>Utilisation d’</w:t>
       </w:r>
       <w:r>
         <w:rPr>
           <w:sz w:val="40"/>
           <w:szCs w:val="40"/>
         </w:rPr>
-        <w:t>6</w:t>
-      </w:r>
-    </w:p>
-    <w:p>
-      <w:pPr>
-        <w:pStyle w:val="Coordonnes"/>
-        <w:jc w:val="left"/>
+        <w:t>O</w:t>
+      </w:r>
+      <w:r>
         <w:rPr>
           <w:sz w:val="40"/>
           <w:szCs w:val="40"/>
         </w:rPr>
-      </w:pPr>
+        <w:t>penGL . . . . . . . . . . . . . . . . . . . . . 3</w:t>
+      </w:r>
     </w:p>
     <w:p>
       <w:pPr>
@@ -390,178 +387,165 @@
           <w:szCs w:val="40"/>
         </w:rPr>
       </w:pPr>
-      <w:r>
+    </w:p>
+    <w:p>
+      <w:pPr>
+        <w:pStyle w:val="Coordonnes"/>
+        <w:jc w:val="left"/>
         <w:rPr>
           <w:sz w:val="40"/>
           <w:szCs w:val="40"/>
         </w:rPr>
-        <w:t>Utilisation d’</w:t>
-      </w:r>
+      </w:pPr>
       <w:r>
         <w:rPr>
           <w:sz w:val="40"/>
           <w:szCs w:val="40"/>
-        </w:rPr>
-        <w:t>O</w:t>
+          <w:lang w:bidi="fr-FR"/>
+        </w:rPr>
+        <w:t>Résultats obtenus </w:t>
       </w:r>
       <w:r>
         <w:rPr>
           <w:sz w:val="40"/>
           <w:szCs w:val="40"/>
         </w:rPr>
-        <w:t xml:space="preserve">penGL </w:t>
+        <w:t xml:space="preserve">. . . . . . . . . </w:t>
       </w:r>
       <w:r>
         <w:rPr>
           <w:sz w:val="40"/>
           <w:szCs w:val="40"/>
         </w:rPr>
-        <w:t>. . . . . . . . . . . . . . . . . . . . . 3</w:t>
-      </w:r>
-    </w:p>
-    <w:p>
-      <w:pPr>
-        <w:pStyle w:val="Coordonnes"/>
-        <w:jc w:val="left"/>
+        <w:t>. . .</w:t>
+      </w:r>
+      <w:r>
         <w:rPr>
           <w:sz w:val="40"/>
           <w:szCs w:val="40"/>
         </w:rPr>
-      </w:pPr>
-    </w:p>
-    <w:p>
-      <w:pPr>
-        <w:pStyle w:val="Coordonnes"/>
-        <w:jc w:val="left"/>
+        <w:t xml:space="preserve"> .</w:t>
+      </w:r>
+      <w:r>
         <w:rPr>
           <w:sz w:val="40"/>
           <w:szCs w:val="40"/>
         </w:rPr>
-      </w:pPr>
+        <w:t xml:space="preserve"> </w:t>
+      </w:r>
       <w:r>
         <w:rPr>
           <w:sz w:val="40"/>
           <w:szCs w:val="40"/>
-          <w:lang w:bidi="fr-FR"/>
-        </w:rPr>
-        <w:t>Résultats obtenus </w:t>
+        </w:rPr>
+        <w:t>. . .</w:t>
       </w:r>
       <w:r>
         <w:rPr>
           <w:sz w:val="40"/>
           <w:szCs w:val="40"/>
         </w:rPr>
-        <w:t>. . . . . . . . . . . .</w:t>
+        <w:t xml:space="preserve"> .</w:t>
       </w:r>
       <w:r>
         <w:rPr>
           <w:sz w:val="40"/>
           <w:szCs w:val="40"/>
         </w:rPr>
-        <w:t xml:space="preserve"> . </w:t>
+        <w:t xml:space="preserve"> </w:t>
       </w:r>
       <w:r>
         <w:rPr>
           <w:sz w:val="40"/>
           <w:szCs w:val="40"/>
         </w:rPr>
-        <w:t>?</w:t>
+        <w:t>. . .</w:t>
       </w:r>
       <w:r>
         <w:rPr>
           <w:sz w:val="40"/>
           <w:szCs w:val="40"/>
         </w:rPr>
-        <w:t xml:space="preserve"> </w:t>
-      </w:r>
-    </w:p>
-    <w:p>
-      <w:pPr>
-        <w:pStyle w:val="Coordonnes"/>
-        <w:jc w:val="left"/>
+        <w:t xml:space="preserve"> .</w:t>
+      </w:r>
+      <w:r>
         <w:rPr>
           <w:sz w:val="40"/>
           <w:szCs w:val="40"/>
         </w:rPr>
-      </w:pPr>
-    </w:p>
-    <w:p>
-      <w:pPr>
-        <w:pStyle w:val="Coordonnes"/>
-        <w:jc w:val="left"/>
+        <w:t xml:space="preserve"> </w:t>
+      </w:r>
+      <w:r>
         <w:rPr>
           <w:sz w:val="40"/>
           <w:szCs w:val="40"/>
         </w:rPr>
-      </w:pPr>
+        <w:t>. . .</w:t>
+      </w:r>
       <w:r>
         <w:rPr>
           <w:sz w:val="40"/>
           <w:szCs w:val="40"/>
         </w:rPr>
-        <w:t>Améliorations possibles . . . . . . . . . . . . . . . . . . . ?</w:t>
-      </w:r>
-    </w:p>
-    <w:p>
-      <w:pPr>
-        <w:pStyle w:val="Coordonnes"/>
-        <w:jc w:val="left"/>
+        <w:t xml:space="preserve"> </w:t>
+      </w:r>
+      <w:r>
         <w:rPr>
           <w:sz w:val="40"/>
           <w:szCs w:val="40"/>
         </w:rPr>
-      </w:pPr>
-    </w:p>
-    <w:p>
-      <w:pPr>
-        <w:pStyle w:val="Coordonnes"/>
-        <w:jc w:val="left"/>
+        <w:t>?</w:t>
+      </w:r>
+      <w:r>
         <w:rPr>
           <w:sz w:val="40"/>
           <w:szCs w:val="40"/>
         </w:rPr>
-      </w:pPr>
-      <w:r>
+        <w:t xml:space="preserve"> </w:t>
+      </w:r>
+    </w:p>
+    <w:p>
+      <w:pPr>
+        <w:pStyle w:val="Coordonnes"/>
+        <w:jc w:val="left"/>
         <w:rPr>
           <w:sz w:val="40"/>
           <w:szCs w:val="40"/>
         </w:rPr>
-        <w:t>Conclusion . . . . . . . . . . . . . . . . . . . . . . . . . . . . </w:t>
-      </w:r>
-      <w:r>
+      </w:pPr>
+    </w:p>
+    <w:p>
+      <w:pPr>
+        <w:pStyle w:val="Coordonnes"/>
+        <w:jc w:val="left"/>
         <w:rPr>
           <w:sz w:val="40"/>
           <w:szCs w:val="40"/>
         </w:rPr>
-        <w:t xml:space="preserve">. </w:t>
-      </w:r>
+      </w:pPr>
       <w:r>
         <w:rPr>
           <w:sz w:val="40"/>
           <w:szCs w:val="40"/>
         </w:rPr>
-        <w:t>?</w:t>
-      </w:r>
-    </w:p>
-    <w:p>
-      <w:pPr>
-        <w:pStyle w:val="Coordonnes"/>
-        <w:jc w:val="left"/>
+        <w:t xml:space="preserve">Améliorations possibles . . . . . . . . . . . . . . . </w:t>
+      </w:r>
+      <w:proofErr w:type="gramStart"/>
+      <w:r>
         <w:rPr>
           <w:sz w:val="40"/>
           <w:szCs w:val="40"/>
         </w:rPr>
-      </w:pPr>
-    </w:p>
-    <w:p>
-      <w:pPr>
-        <w:pStyle w:val="Coordonnes"/>
-        <w:jc w:val="left"/>
+        <w:t>. . . .</w:t>
+      </w:r>
+      <w:proofErr w:type="gramEnd"/>
+      <w:r>
         <w:rPr>
           <w:sz w:val="40"/>
           <w:szCs w:val="40"/>
         </w:rPr>
-      </w:pPr>
+        <w:t> ?</w:t>
+      </w:r>
     </w:p>
     <w:p>
       <w:pPr>
@@ -582,56 +566,43 @@
           <w:szCs w:val="40"/>
         </w:rPr>
       </w:pPr>
-    </w:p>
-    <w:p>
-      <w:pPr>
-        <w:pStyle w:val="Coordonnes"/>
-        <w:jc w:val="left"/>
+      <w:r>
         <w:rPr>
           <w:sz w:val="40"/>
           <w:szCs w:val="40"/>
         </w:rPr>
-      </w:pPr>
-    </w:p>
-    <w:p>
-      <w:pPr>
-        <w:pStyle w:val="Coordonnes"/>
-        <w:jc w:val="left"/>
+        <w:t>Conclusion . . . . . . . . . . . . . . . . . . . . . . . . </w:t>
+      </w:r>
+      <w:proofErr w:type="gramStart"/>
+      <w:r>
         <w:rPr>
           <w:sz w:val="40"/>
           <w:szCs w:val="40"/>
         </w:rPr>
-      </w:pPr>
-    </w:p>
-    <w:p>
-      <w:pPr>
-        <w:pStyle w:val="Coordonnes"/>
-        <w:jc w:val="left"/>
+        <w:t>. . . .</w:t>
+      </w:r>
+      <w:proofErr w:type="gramEnd"/>
+      <w:r>
         <w:rPr>
           <w:sz w:val="40"/>
           <w:szCs w:val="40"/>
         </w:rPr>
-      </w:pPr>
-    </w:p>
-    <w:p>
-      <w:pPr>
-        <w:pStyle w:val="Coordonnes"/>
-        <w:jc w:val="left"/>
+        <w:t> </w:t>
+      </w:r>
+      <w:r>
         <w:rPr>
           <w:sz w:val="40"/>
           <w:szCs w:val="40"/>
         </w:rPr>
-      </w:pPr>
-    </w:p>
-    <w:p>
-      <w:pPr>
-        <w:pStyle w:val="Coordonnes"/>
-        <w:jc w:val="left"/>
+        <w:t xml:space="preserve">. </w:t>
+      </w:r>
+      <w:r>
         <w:rPr>
           <w:sz w:val="40"/>
           <w:szCs w:val="40"/>
         </w:rPr>
-      </w:pPr>
+        <w:t>?</w:t>
+      </w:r>
     </w:p>
     <w:p>
       <w:pPr>
@@ -650,15 +621,104 @@
         <w:rPr>
           <w:sz w:val="40"/>
           <w:szCs w:val="40"/>
-          <w:lang w:bidi="fr-FR"/>
-        </w:rPr>
-      </w:pPr>
-      <w:r>
+        </w:rPr>
+      </w:pPr>
+    </w:p>
+    <w:p>
+      <w:pPr>
+        <w:pStyle w:val="Coordonnes"/>
+        <w:jc w:val="left"/>
         <w:rPr>
           <w:sz w:val="40"/>
           <w:szCs w:val="40"/>
-          <w:lang w:bidi="fr-FR"/>
-        </w:rPr>
+        </w:rPr>
+      </w:pPr>
+    </w:p>
+    <w:p>
+      <w:pPr>
+        <w:pStyle w:val="Coordonnes"/>
+        <w:jc w:val="left"/>
+        <w:rPr>
+          <w:sz w:val="40"/>
+          <w:szCs w:val="40"/>
+        </w:rPr>
+      </w:pPr>
+    </w:p>
+    <w:p>
+      <w:pPr>
+        <w:pStyle w:val="Coordonnes"/>
+        <w:jc w:val="left"/>
+        <w:rPr>
+          <w:sz w:val="40"/>
+          <w:szCs w:val="40"/>
+        </w:rPr>
+      </w:pPr>
+    </w:p>
+    <w:p>
+      <w:pPr>
+        <w:pStyle w:val="Coordonnes"/>
+        <w:jc w:val="left"/>
+        <w:rPr>
+          <w:sz w:val="40"/>
+          <w:szCs w:val="40"/>
+        </w:rPr>
+      </w:pPr>
+    </w:p>
+    <w:p>
+      <w:pPr>
+        <w:pStyle w:val="Coordonnes"/>
+        <w:jc w:val="left"/>
+        <w:rPr>
+          <w:sz w:val="40"/>
+          <w:szCs w:val="40"/>
+        </w:rPr>
+      </w:pPr>
+    </w:p>
+    <w:p>
+      <w:pPr>
+        <w:pStyle w:val="Coordonnes"/>
+        <w:jc w:val="left"/>
+        <w:rPr>
+          <w:sz w:val="40"/>
+          <w:szCs w:val="40"/>
+        </w:rPr>
+      </w:pPr>
+    </w:p>
+    <w:p>
+      <w:pPr>
+        <w:pStyle w:val="Coordonnes"/>
+        <w:jc w:val="left"/>
+        <w:rPr>
+          <w:sz w:val="40"/>
+          <w:szCs w:val="40"/>
+        </w:rPr>
+      </w:pPr>
+    </w:p>
+    <w:p>
+      <w:pPr>
+        <w:pStyle w:val="Coordonnes"/>
+        <w:jc w:val="left"/>
+        <w:rPr>
+          <w:sz w:val="40"/>
+          <w:szCs w:val="40"/>
+        </w:rPr>
+      </w:pPr>
+    </w:p>
+    <w:p>
+      <w:pPr>
+        <w:pStyle w:val="Coordonnes"/>
+        <w:jc w:val="left"/>
+        <w:rPr>
+          <w:noProof/>
+        </w:rPr>
+      </w:pPr>
+      <w:r>
+        <w:rPr>
+          <w:sz w:val="40"/>
+          <w:szCs w:val="40"/>
+          <w:lang w:bidi="fr-FR"/>
+        </w:rPr>
+        <w:lastRenderedPageBreak/>
         <w:t>Présentation du sujet :</w:t>
       </w:r>
       <w:r>
@@ -675,6 +735,17 @@
         <w:rPr>
           <w:sz w:val="24"/>
           <w:szCs w:val="24"/>
+          <w:lang w:bidi="fr-FR"/>
+        </w:rPr>
+      </w:pPr>
+    </w:p>
+    <w:p>
+      <w:pPr>
+        <w:pStyle w:val="Coordonnes"/>
+        <w:jc w:val="left"/>
+        <w:rPr>
+          <w:sz w:val="40"/>
+          <w:szCs w:val="40"/>
           <w:lang w:bidi="fr-FR"/>
         </w:rPr>
       </w:pPr>
@@ -738,17 +809,6 @@
           </wp:anchor>
         </w:drawing>
       </w:r>
-    </w:p>
-    <w:p>
-      <w:pPr>
-        <w:pStyle w:val="Coordonnes"/>
-        <w:jc w:val="both"/>
-        <w:rPr>
-          <w:sz w:val="24"/>
-          <w:szCs w:val="24"/>
-          <w:lang w:bidi="fr-FR"/>
-        </w:rPr>
-      </w:pPr>
       <w:r>
         <w:rPr>
           <w:sz w:val="24"/>
@@ -811,7 +871,25 @@
           <w:szCs w:val="24"/>
           <w:lang w:bidi="fr-FR"/>
         </w:rPr>
-        <w:t xml:space="preserve"> : Pyramide de Sierpinski, </w:t>
+        <w:t xml:space="preserve"> : Pyramide de </w:t>
+      </w:r>
+      <w:proofErr w:type="spellStart"/>
+      <w:r>
+        <w:rPr>
+          <w:sz w:val="24"/>
+          <w:szCs w:val="24"/>
+          <w:lang w:bidi="fr-FR"/>
+        </w:rPr>
+        <w:t>Sierpinski</w:t>
+      </w:r>
+      <w:proofErr w:type="spellEnd"/>
+      <w:r>
+        <w:rPr>
+          <w:sz w:val="24"/>
+          <w:szCs w:val="24"/>
+          <w:lang w:bidi="fr-FR"/>
+        </w:rPr>
+        <w:t xml:space="preserve">, </w:t>
       </w:r>
       <w:r>
         <w:rPr>
@@ -1084,16 +1162,23 @@
         <w:pStyle w:val="Coordonnes"/>
         <w:jc w:val="left"/>
         <w:rPr>
+          <w:sz w:val="24"/>
+          <w:szCs w:val="24"/>
+          <w:lang w:bidi="fr-FR"/>
+        </w:rPr>
+      </w:pPr>
+    </w:p>
+    <w:p>
+      <w:pPr>
+        <w:pStyle w:val="Coordonnes"/>
+        <w:jc w:val="left"/>
+        <w:rPr>
           <w:sz w:val="40"/>
           <w:szCs w:val="40"/>
           <w:lang w:bidi="fr-FR"/>
         </w:rPr>
       </w:pPr>
-    </w:p>
-    <w:p>
-      <w:pPr>
-        <w:pStyle w:val="Coordonnes"/>
-        <w:jc w:val="left"/>
+      <w:r>
         <w:rPr>
           <w:b/>
           <w:bCs/>
@@ -1101,15 +1186,6 @@
           <w:szCs w:val="24"/>
           <w:lang w:bidi="fr-FR"/>
         </w:rPr>
-      </w:pPr>
-      <w:r>
-        <w:rPr>
-          <w:b/>
-          <w:bCs/>
-          <w:sz w:val="24"/>
-          <w:szCs w:val="24"/>
-          <w:lang w:bidi="fr-FR"/>
-        </w:rPr>
         <w:t>Etape 1 : Le cube</w:t>
       </w:r>
     </w:p>
@@ -1180,7 +1256,25 @@
           <w:szCs w:val="24"/>
           <w:lang w:bidi="fr-FR"/>
         </w:rPr>
-        <w:t>Le principe est de renseigner une table des vertices (positions de chacun des 8 sommets dans l’espace).</w:t>
+        <w:t xml:space="preserve">Le principe est de renseigner une table des </w:t>
+      </w:r>
+      <w:proofErr w:type="spellStart"/>
+      <w:r>
+        <w:rPr>
+          <w:sz w:val="24"/>
+          <w:szCs w:val="24"/>
+          <w:lang w:bidi="fr-FR"/>
+        </w:rPr>
+        <w:t>vertices</w:t>
+      </w:r>
+      <w:proofErr w:type="spellEnd"/>
+      <w:r>
+        <w:rPr>
+          <w:sz w:val="24"/>
+          <w:szCs w:val="24"/>
+          <w:lang w:bidi="fr-FR"/>
+        </w:rPr>
+        <w:t xml:space="preserve"> (positions de chacun des 8 sommets dans l’espace).</w:t>
       </w:r>
       <w:r>
         <w:rPr>
@@ -1217,7 +1311,25 @@
           <w:szCs w:val="24"/>
           <w:lang w:bidi="fr-FR"/>
         </w:rPr>
-        <w:t>Exemple de table des vertices :</w:t>
+        <w:t xml:space="preserve">Exemple de table des </w:t>
+      </w:r>
+      <w:proofErr w:type="spellStart"/>
+      <w:r>
+        <w:rPr>
+          <w:sz w:val="24"/>
+          <w:szCs w:val="24"/>
+          <w:lang w:bidi="fr-FR"/>
+        </w:rPr>
+        <w:t>vertices</w:t>
+      </w:r>
+      <w:proofErr w:type="spellEnd"/>
+      <w:r>
+        <w:rPr>
+          <w:sz w:val="24"/>
+          <w:szCs w:val="24"/>
+          <w:lang w:bidi="fr-FR"/>
+        </w:rPr>
+        <w:t> :</w:t>
       </w:r>
     </w:p>
     <w:p>
@@ -1230,32 +1342,21 @@
           <w:lang w:bidi="fr-FR"/>
         </w:rPr>
       </w:pPr>
-    </w:p>
-    <w:p>
-      <w:pPr>
-        <w:pStyle w:val="Coordonnes"/>
-        <w:jc w:val="left"/>
-        <w:rPr>
-          <w:sz w:val="24"/>
-          <w:szCs w:val="24"/>
-          <w:lang w:bidi="fr-FR"/>
-        </w:rPr>
-      </w:pPr>
       <w:r>
         <w:rPr>
           <w:noProof/>
         </w:rPr>
         <w:drawing>
-          <wp:anchor distT="0" distB="0" distL="114300" distR="114300" simplePos="0" relativeHeight="251667456" behindDoc="0" locked="0" layoutInCell="1" allowOverlap="1" wp14:anchorId="64C90D1B" wp14:editId="02D222FD">
+          <wp:anchor distT="0" distB="0" distL="114300" distR="114300" simplePos="0" relativeHeight="251667456" behindDoc="0" locked="0" layoutInCell="1" allowOverlap="1" wp14:anchorId="64C90D1B" wp14:editId="622908C6">
             <wp:simplePos x="0" y="0"/>
             <wp:positionH relativeFrom="margin">
               <wp:align>center</wp:align>
             </wp:positionH>
             <wp:positionV relativeFrom="paragraph">
-              <wp:posOffset>-128166</wp:posOffset>
+              <wp:posOffset>95242</wp:posOffset>
             </wp:positionV>
-            <wp:extent cx="2324100" cy="1501140"/>
-            <wp:effectExtent l="0" t="0" r="0" b="3810"/>
+            <wp:extent cx="2536825" cy="1638300"/>
+            <wp:effectExtent l="0" t="0" r="0" b="0"/>
             <wp:wrapSquare wrapText="bothSides"/>
             <wp:docPr id="14" name="Image 14"/>
             <wp:cNvGraphicFramePr>
@@ -1283,7 +1384,7 @@
                   <pic:spPr>
                     <a:xfrm>
                       <a:off x="0" y="0"/>
-                      <a:ext cx="2324100" cy="1501140"/>
+                      <a:ext cx="2536825" cy="1638300"/>
                     </a:xfrm>
                     <a:prstGeom prst="rect">
                       <a:avLst/>
@@ -1360,6 +1461,61 @@
     <w:p>
       <w:pPr>
         <w:pStyle w:val="Coordonnes"/>
+        <w:jc w:val="left"/>
+        <w:rPr>
+          <w:sz w:val="24"/>
+          <w:szCs w:val="24"/>
+          <w:lang w:bidi="fr-FR"/>
+        </w:rPr>
+      </w:pPr>
+    </w:p>
+    <w:p>
+      <w:pPr>
+        <w:pStyle w:val="Coordonnes"/>
+        <w:jc w:val="left"/>
+        <w:rPr>
+          <w:sz w:val="24"/>
+          <w:szCs w:val="24"/>
+          <w:lang w:bidi="fr-FR"/>
+        </w:rPr>
+      </w:pPr>
+    </w:p>
+    <w:p>
+      <w:pPr>
+        <w:pStyle w:val="Coordonnes"/>
+        <w:jc w:val="left"/>
+        <w:rPr>
+          <w:sz w:val="24"/>
+          <w:szCs w:val="24"/>
+          <w:lang w:bidi="fr-FR"/>
+        </w:rPr>
+      </w:pPr>
+    </w:p>
+    <w:p>
+      <w:pPr>
+        <w:pStyle w:val="Coordonnes"/>
+        <w:jc w:val="left"/>
+        <w:rPr>
+          <w:sz w:val="24"/>
+          <w:szCs w:val="24"/>
+          <w:lang w:bidi="fr-FR"/>
+        </w:rPr>
+      </w:pPr>
+    </w:p>
+    <w:p>
+      <w:pPr>
+        <w:pStyle w:val="Coordonnes"/>
+        <w:jc w:val="left"/>
+        <w:rPr>
+          <w:sz w:val="24"/>
+          <w:szCs w:val="24"/>
+          <w:lang w:bidi="fr-FR"/>
+        </w:rPr>
+      </w:pPr>
+    </w:p>
+    <w:p>
+      <w:pPr>
+        <w:pStyle w:val="Coordonnes"/>
         <w:rPr>
           <w:sz w:val="24"/>
           <w:szCs w:val="24"/>
@@ -1373,7 +1529,25 @@
           <w:lang w:bidi="fr-FR"/>
         </w:rPr>
         <w:lastRenderedPageBreak/>
-        <w:t>Rendu sur un graphe 3D de chacun des vertices de cette table</w:t>
+        <w:t xml:space="preserve">Rendu sur un graphe 3D de chacun des </w:t>
+      </w:r>
+      <w:proofErr w:type="spellStart"/>
+      <w:r>
+        <w:rPr>
+          <w:sz w:val="24"/>
+          <w:szCs w:val="24"/>
+          <w:lang w:bidi="fr-FR"/>
+        </w:rPr>
+        <w:t>vertices</w:t>
+      </w:r>
+      <w:proofErr w:type="spellEnd"/>
+      <w:r>
+        <w:rPr>
+          <w:sz w:val="24"/>
+          <w:szCs w:val="24"/>
+          <w:lang w:bidi="fr-FR"/>
+        </w:rPr>
+        <w:t xml:space="preserve"> de cette table</w:t>
       </w:r>
       <w:r>
         <w:rPr>
@@ -1581,7 +1755,25 @@
           <w:szCs w:val="24"/>
           <w:lang w:bidi="fr-FR"/>
         </w:rPr>
-        <w:t>A l’aide de la primitive OpenGL : GL_TRIANGLES, on va pouvoir être en mesure de relier 3 vertices entre elle pour pouvoir créer des triangles. Ainsi, pour faire une face, on a besoin de 2 triangles rectangle possédant la même hypoténuse.</w:t>
+        <w:t xml:space="preserve">A l’aide de la primitive OpenGL : GL_TRIANGLES, on va pouvoir être en mesure de relier 3 </w:t>
+      </w:r>
+      <w:proofErr w:type="spellStart"/>
+      <w:r>
+        <w:rPr>
+          <w:sz w:val="24"/>
+          <w:szCs w:val="24"/>
+          <w:lang w:bidi="fr-FR"/>
+        </w:rPr>
+        <w:t>vertices</w:t>
+      </w:r>
+      <w:proofErr w:type="spellEnd"/>
+      <w:r>
+        <w:rPr>
+          <w:sz w:val="24"/>
+          <w:szCs w:val="24"/>
+          <w:lang w:bidi="fr-FR"/>
+        </w:rPr>
+        <w:t xml:space="preserve"> entre elle pour pouvoir créer des triangles. Ainsi, pour faire une face, on a besoin de 2 triangles rectangle possédant la même hypoténuse.</w:t>
       </w:r>
     </w:p>
     <w:p>
@@ -1600,7 +1792,25 @@
           <w:szCs w:val="24"/>
           <w:lang w:bidi="fr-FR"/>
         </w:rPr>
-        <w:t>Pour créer chaque face, on va utiliser une table des indices qui va permettre de relier 3 vertices entres-elles pour former un triangle</w:t>
+        <w:t xml:space="preserve">Pour créer chaque face, on va utiliser une table des indices qui va permettre de relier 3 </w:t>
+      </w:r>
+      <w:proofErr w:type="spellStart"/>
+      <w:r>
+        <w:rPr>
+          <w:sz w:val="24"/>
+          <w:szCs w:val="24"/>
+          <w:lang w:bidi="fr-FR"/>
+        </w:rPr>
+        <w:t>vertices</w:t>
+      </w:r>
+      <w:proofErr w:type="spellEnd"/>
+      <w:r>
+        <w:rPr>
+          <w:sz w:val="24"/>
+          <w:szCs w:val="24"/>
+          <w:lang w:bidi="fr-FR"/>
+        </w:rPr>
+        <w:t xml:space="preserve"> entres-elles pour former un triangle</w:t>
       </w:r>
       <w:r>
         <w:rPr>
@@ -2016,7 +2226,79 @@
           <w:lang w:bidi="fr-FR"/>
         </w:rPr>
         <w:lastRenderedPageBreak/>
-        <w:t>En guise d’amélioration, au lieu d’avoir des vertices fixes, on a décidé de faire en sorte de pouvoir placer notre cube sur le graphe en renseignant la position d’une vertice. Ainsi, à partir de la vertice de coordonnée choisie et de la taille du cube, on est en mesure de placer les 7 autres vertices pour pouvoir créer notre cube.</w:t>
+        <w:t xml:space="preserve">En guise d’amélioration, au lieu d’avoir des </w:t>
+      </w:r>
+      <w:proofErr w:type="spellStart"/>
+      <w:r>
+        <w:rPr>
+          <w:sz w:val="24"/>
+          <w:szCs w:val="24"/>
+          <w:lang w:bidi="fr-FR"/>
+        </w:rPr>
+        <w:t>vertices</w:t>
+      </w:r>
+      <w:proofErr w:type="spellEnd"/>
+      <w:r>
+        <w:rPr>
+          <w:sz w:val="24"/>
+          <w:szCs w:val="24"/>
+          <w:lang w:bidi="fr-FR"/>
+        </w:rPr>
+        <w:t xml:space="preserve"> fixes, on a décidé de faire en sorte de pouvoir placer notre cube sur le graphe en renseignant la position d’une </w:t>
+      </w:r>
+      <w:proofErr w:type="spellStart"/>
+      <w:r>
+        <w:rPr>
+          <w:sz w:val="24"/>
+          <w:szCs w:val="24"/>
+          <w:lang w:bidi="fr-FR"/>
+        </w:rPr>
+        <w:t>vertice</w:t>
+      </w:r>
+      <w:proofErr w:type="spellEnd"/>
+      <w:r>
+        <w:rPr>
+          <w:sz w:val="24"/>
+          <w:szCs w:val="24"/>
+          <w:lang w:bidi="fr-FR"/>
+        </w:rPr>
+        <w:t xml:space="preserve">. Ainsi, à partir de la </w:t>
+      </w:r>
+      <w:proofErr w:type="spellStart"/>
+      <w:r>
+        <w:rPr>
+          <w:sz w:val="24"/>
+          <w:szCs w:val="24"/>
+          <w:lang w:bidi="fr-FR"/>
+        </w:rPr>
+        <w:t>vertice</w:t>
+      </w:r>
+      <w:proofErr w:type="spellEnd"/>
+      <w:r>
+        <w:rPr>
+          <w:sz w:val="24"/>
+          <w:szCs w:val="24"/>
+          <w:lang w:bidi="fr-FR"/>
+        </w:rPr>
+        <w:t xml:space="preserve"> de coordonnée choisie et de la taille du cube, on est en mesure de placer les 7 autres </w:t>
+      </w:r>
+      <w:proofErr w:type="spellStart"/>
+      <w:r>
+        <w:rPr>
+          <w:sz w:val="24"/>
+          <w:szCs w:val="24"/>
+          <w:lang w:bidi="fr-FR"/>
+        </w:rPr>
+        <w:t>vertices</w:t>
+      </w:r>
+      <w:proofErr w:type="spellEnd"/>
+      <w:r>
+        <w:rPr>
+          <w:sz w:val="24"/>
+          <w:szCs w:val="24"/>
+          <w:lang w:bidi="fr-FR"/>
+        </w:rPr>
+        <w:t xml:space="preserve"> pour pouvoir créer notre cube.</w:t>
       </w:r>
     </w:p>
     <w:p>
@@ -2403,16 +2685,16 @@
           <w:noProof/>
         </w:rPr>
         <w:drawing>
-          <wp:anchor distT="0" distB="0" distL="114300" distR="114300" simplePos="0" relativeHeight="251670528" behindDoc="0" locked="0" layoutInCell="1" allowOverlap="1" wp14:anchorId="43551F61" wp14:editId="52F4686A">
+          <wp:anchor distT="0" distB="0" distL="114300" distR="114300" simplePos="0" relativeHeight="251670528" behindDoc="0" locked="0" layoutInCell="1" allowOverlap="1" wp14:anchorId="43551F61" wp14:editId="4166F8FF">
             <wp:simplePos x="0" y="0"/>
             <wp:positionH relativeFrom="margin">
-              <wp:posOffset>2773680</wp:posOffset>
+              <wp:posOffset>2799080</wp:posOffset>
             </wp:positionH>
             <wp:positionV relativeFrom="paragraph">
-              <wp:posOffset>16510</wp:posOffset>
+              <wp:posOffset>150495</wp:posOffset>
             </wp:positionV>
-            <wp:extent cx="1576070" cy="1455420"/>
-            <wp:effectExtent l="0" t="0" r="5080" b="0"/>
+            <wp:extent cx="1650365" cy="1524000"/>
+            <wp:effectExtent l="0" t="0" r="6985" b="0"/>
             <wp:wrapSquare wrapText="bothSides"/>
             <wp:docPr id="6" name="Image 6"/>
             <wp:cNvGraphicFramePr>
@@ -2440,7 +2722,7 @@
                   <pic:spPr>
                     <a:xfrm>
                       <a:off x="0" y="0"/>
-                      <a:ext cx="1576070" cy="1455420"/>
+                      <a:ext cx="1650365" cy="1524000"/>
                     </a:xfrm>
                     <a:prstGeom prst="rect">
                       <a:avLst/>
@@ -2458,18 +2740,29 @@
           </wp:anchor>
         </w:drawing>
       </w:r>
+    </w:p>
+    <w:p>
+      <w:pPr>
+        <w:pStyle w:val="Coordonnes"/>
+        <w:jc w:val="left"/>
+        <w:rPr>
+          <w:sz w:val="24"/>
+          <w:szCs w:val="24"/>
+          <w:lang w:bidi="fr-FR"/>
+        </w:rPr>
+      </w:pPr>
       <w:r>
         <w:rPr>
           <w:noProof/>
         </w:rPr>
         <w:drawing>
-          <wp:anchor distT="0" distB="0" distL="114300" distR="114300" simplePos="0" relativeHeight="251671552" behindDoc="0" locked="0" layoutInCell="1" allowOverlap="1" wp14:anchorId="22AD6A4B" wp14:editId="42A90F40">
+          <wp:anchor distT="0" distB="0" distL="114300" distR="114300" simplePos="0" relativeHeight="251671552" behindDoc="0" locked="0" layoutInCell="1" allowOverlap="1" wp14:anchorId="22AD6A4B" wp14:editId="547EEE19">
             <wp:simplePos x="0" y="0"/>
             <wp:positionH relativeFrom="column">
-              <wp:posOffset>1008475</wp:posOffset>
+              <wp:posOffset>984250</wp:posOffset>
             </wp:positionH>
             <wp:positionV relativeFrom="paragraph">
-              <wp:posOffset>57946</wp:posOffset>
+              <wp:posOffset>19050</wp:posOffset>
             </wp:positionV>
             <wp:extent cx="1515745" cy="1410970"/>
             <wp:effectExtent l="0" t="0" r="8255" b="0"/>
@@ -2588,7 +2881,29 @@
     <w:p>
       <w:pPr>
         <w:pStyle w:val="Coordonnes"/>
-        <w:jc w:val="left"/>
+        <w:jc w:val="both"/>
+        <w:rPr>
+          <w:sz w:val="24"/>
+          <w:szCs w:val="24"/>
+          <w:lang w:bidi="fr-FR"/>
+        </w:rPr>
+      </w:pPr>
+    </w:p>
+    <w:p>
+      <w:pPr>
+        <w:pStyle w:val="Coordonnes"/>
+        <w:jc w:val="both"/>
+        <w:rPr>
+          <w:sz w:val="24"/>
+          <w:szCs w:val="24"/>
+          <w:lang w:bidi="fr-FR"/>
+        </w:rPr>
+      </w:pPr>
+    </w:p>
+    <w:p>
+      <w:pPr>
+        <w:pStyle w:val="Coordonnes"/>
+        <w:jc w:val="both"/>
         <w:rPr>
           <w:sz w:val="24"/>
           <w:szCs w:val="24"/>
@@ -2672,7 +2987,25 @@
           <w:szCs w:val="24"/>
           <w:lang w:bidi="fr-FR"/>
         </w:rPr>
-        <w:t>A partir du cube initial, on est donc en mesure de placer les 6 nouveaux cubes en renseignant la position d’une vertice (la taille des nouveaux cube</w:t>
+        <w:t xml:space="preserve">A partir du cube initial, on est donc en mesure de placer les 6 nouveaux cubes en renseignant la position d’une </w:t>
+      </w:r>
+      <w:proofErr w:type="spellStart"/>
+      <w:r>
+        <w:rPr>
+          <w:sz w:val="24"/>
+          <w:szCs w:val="24"/>
+          <w:lang w:bidi="fr-FR"/>
+        </w:rPr>
+        <w:t>vertice</w:t>
+      </w:r>
+      <w:proofErr w:type="spellEnd"/>
+      <w:r>
+        <w:rPr>
+          <w:sz w:val="24"/>
+          <w:szCs w:val="24"/>
+          <w:lang w:bidi="fr-FR"/>
+        </w:rPr>
+        <w:t xml:space="preserve"> (la taille des nouveaux cube</w:t>
       </w:r>
       <w:r>
         <w:rPr>
@@ -2736,39 +3069,6 @@
         </w:rPr>
         <w:t>Ainsi, on obtient notre génération 1 de notre fractale.</w:t>
       </w:r>
-    </w:p>
-    <w:p>
-      <w:pPr>
-        <w:pStyle w:val="Coordonnes"/>
-        <w:jc w:val="left"/>
-        <w:rPr>
-          <w:sz w:val="24"/>
-          <w:szCs w:val="24"/>
-          <w:lang w:bidi="fr-FR"/>
-        </w:rPr>
-      </w:pPr>
-    </w:p>
-    <w:p>
-      <w:pPr>
-        <w:pStyle w:val="Coordonnes"/>
-        <w:jc w:val="left"/>
-        <w:rPr>
-          <w:sz w:val="24"/>
-          <w:szCs w:val="24"/>
-          <w:lang w:bidi="fr-FR"/>
-        </w:rPr>
-      </w:pPr>
-    </w:p>
-    <w:p>
-      <w:pPr>
-        <w:pStyle w:val="Coordonnes"/>
-        <w:jc w:val="left"/>
-        <w:rPr>
-          <w:sz w:val="24"/>
-          <w:szCs w:val="24"/>
-          <w:lang w:bidi="fr-FR"/>
-        </w:rPr>
-      </w:pPr>
     </w:p>
     <w:p>
       <w:pPr>
@@ -3322,17 +3622,6 @@
         <w:pStyle w:val="Coordonnes"/>
         <w:jc w:val="left"/>
         <w:rPr>
-          <w:sz w:val="24"/>
-          <w:szCs w:val="24"/>
-          <w:lang w:bidi="fr-FR"/>
-        </w:rPr>
-      </w:pPr>
-    </w:p>
-    <w:p>
-      <w:pPr>
-        <w:pStyle w:val="Coordonnes"/>
-        <w:jc w:val="left"/>
-        <w:rPr>
           <w:sz w:val="40"/>
           <w:szCs w:val="40"/>
           <w:lang w:bidi="fr-FR"/>
@@ -3344,7 +3633,23 @@
           <w:szCs w:val="40"/>
           <w:lang w:bidi="fr-FR"/>
         </w:rPr>
-        <w:t>Algorithme de création de fractale :</w:t>
+        <w:t>Utilisation d’</w:t>
+      </w:r>
+      <w:r>
+        <w:rPr>
+          <w:sz w:val="40"/>
+          <w:szCs w:val="40"/>
+          <w:lang w:bidi="fr-FR"/>
+        </w:rPr>
+        <w:t>O</w:t>
+      </w:r>
+      <w:r>
+        <w:rPr>
+          <w:sz w:val="40"/>
+          <w:szCs w:val="40"/>
+          <w:lang w:bidi="fr-FR"/>
+        </w:rPr>
+        <w:t>penGL :</w:t>
       </w:r>
     </w:p>
     <w:p>
@@ -3374,7 +3679,95 @@
           <w:szCs w:val="24"/>
           <w:lang w:bidi="fr-FR"/>
         </w:rPr>
-        <w:t>On considere les fonctions suivantes :</w:t>
+        <w:t xml:space="preserve">Pour gérer le coté affichage de nos résultats, on utilise </w:t>
+      </w:r>
+      <w:r>
+        <w:rPr>
+          <w:sz w:val="24"/>
+          <w:szCs w:val="24"/>
+          <w:lang w:bidi="fr-FR"/>
+        </w:rPr>
+        <w:t>O</w:t>
+      </w:r>
+      <w:r>
+        <w:rPr>
+          <w:sz w:val="24"/>
+          <w:szCs w:val="24"/>
+          <w:lang w:bidi="fr-FR"/>
+        </w:rPr>
+        <w:t>penGL, une librairie graphique 3D</w:t>
+      </w:r>
+      <w:r>
+        <w:rPr>
+          <w:sz w:val="24"/>
+          <w:szCs w:val="24"/>
+          <w:lang w:bidi="fr-FR"/>
+        </w:rPr>
+        <w:t xml:space="preserve">. Cette libraire va permettre de </w:t>
+      </w:r>
+      <w:r>
+        <w:rPr>
+          <w:sz w:val="24"/>
+          <w:szCs w:val="24"/>
+          <w:lang w:bidi="fr-FR"/>
+        </w:rPr>
+        <w:t>réaliser</w:t>
+      </w:r>
+      <w:r>
+        <w:rPr>
+          <w:sz w:val="24"/>
+          <w:szCs w:val="24"/>
+          <w:lang w:bidi="fr-FR"/>
+        </w:rPr>
+        <w:t xml:space="preserve"> tou</w:t>
+      </w:r>
+      <w:r>
+        <w:rPr>
+          <w:sz w:val="24"/>
+          <w:szCs w:val="24"/>
+          <w:lang w:bidi="fr-FR"/>
+        </w:rPr>
+        <w:t>s</w:t>
+      </w:r>
+      <w:r>
+        <w:rPr>
+          <w:sz w:val="24"/>
+          <w:szCs w:val="24"/>
+          <w:lang w:bidi="fr-FR"/>
+        </w:rPr>
+        <w:t xml:space="preserve"> les tracés, </w:t>
+      </w:r>
+      <w:r>
+        <w:rPr>
+          <w:sz w:val="24"/>
+          <w:szCs w:val="24"/>
+          <w:lang w:bidi="fr-FR"/>
+        </w:rPr>
+        <w:t xml:space="preserve">d’afficher les couleurs ou encore de gérer la </w:t>
+      </w:r>
+      <w:r>
+        <w:rPr>
+          <w:sz w:val="24"/>
+          <w:szCs w:val="24"/>
+          <w:lang w:bidi="fr-FR"/>
+        </w:rPr>
+        <w:t>fenêtre</w:t>
+      </w:r>
+      <w:r>
+        <w:rPr>
+          <w:sz w:val="24"/>
+          <w:szCs w:val="24"/>
+          <w:lang w:bidi="fr-FR"/>
+        </w:rPr>
+        <w:t xml:space="preserve"> d’affichage et la caméra (point de vue)</w:t>
+      </w:r>
+      <w:r>
+        <w:rPr>
+          <w:sz w:val="24"/>
+          <w:szCs w:val="24"/>
+          <w:lang w:bidi="fr-FR"/>
+        </w:rPr>
+        <w:t>.</w:t>
       </w:r>
     </w:p>
     <w:p>
@@ -3387,30 +3780,6 @@
           <w:lang w:bidi="fr-FR"/>
         </w:rPr>
       </w:pPr>
-      <w:r>
-        <w:rPr>
-          <w:sz w:val="24"/>
-          <w:szCs w:val="24"/>
-          <w:lang w:bidi="fr-FR"/>
-        </w:rPr>
-        <w:t xml:space="preserve">• creerCube(taille_cube,x,y,z,couleur) qui permet de </w:t>
-      </w:r>
-      <w:r>
-        <w:rPr>
-          <w:sz w:val="24"/>
-          <w:szCs w:val="24"/>
-          <w:lang w:bidi="fr-FR"/>
-        </w:rPr>
-        <w:t>créer</w:t>
-      </w:r>
-      <w:r>
-        <w:rPr>
-          <w:sz w:val="24"/>
-          <w:szCs w:val="24"/>
-          <w:lang w:bidi="fr-FR"/>
-        </w:rPr>
-        <w:t xml:space="preserve"> un cube</w:t>
-      </w:r>
     </w:p>
     <w:p>
       <w:pPr>
@@ -3422,14 +3791,6 @@
           <w:lang w:bidi="fr-FR"/>
         </w:rPr>
       </w:pPr>
-      <w:r>
-        <w:rPr>
-          <w:sz w:val="24"/>
-          <w:szCs w:val="24"/>
-          <w:lang w:bidi="fr-FR"/>
-        </w:rPr>
-        <w:t>• ajouterQueue(e,L) qui permet l'ajout de l'élément e à la fin de la liste L</w:t>
-      </w:r>
     </w:p>
     <w:p>
       <w:pPr>
@@ -3445,6 +3806,108 @@
     <w:p>
       <w:pPr>
         <w:pStyle w:val="Coordonnes"/>
+        <w:jc w:val="left"/>
+        <w:rPr>
+          <w:sz w:val="40"/>
+          <w:szCs w:val="40"/>
+          <w:lang w:bidi="fr-FR"/>
+        </w:rPr>
+      </w:pPr>
+      <w:r>
+        <w:rPr>
+          <w:sz w:val="40"/>
+          <w:szCs w:val="40"/>
+          <w:lang w:bidi="fr-FR"/>
+        </w:rPr>
+        <w:t>Résultats obtenus</w:t>
+      </w:r>
+      <w:r>
+        <w:rPr>
+          <w:sz w:val="40"/>
+          <w:szCs w:val="40"/>
+          <w:lang w:bidi="fr-FR"/>
+        </w:rPr>
+        <w:t> :</w:t>
+      </w:r>
+    </w:p>
+    <w:p>
+      <w:pPr>
+        <w:pStyle w:val="Coordonnes"/>
+        <w:jc w:val="left"/>
+        <w:rPr>
+          <w:sz w:val="24"/>
+          <w:szCs w:val="24"/>
+          <w:lang w:bidi="fr-FR"/>
+        </w:rPr>
+      </w:pPr>
+    </w:p>
+    <w:p>
+      <w:pPr>
+        <w:pStyle w:val="Coordonnes"/>
+        <w:jc w:val="left"/>
+        <w:rPr>
+          <w:sz w:val="24"/>
+          <w:szCs w:val="24"/>
+          <w:lang w:bidi="fr-FR"/>
+        </w:rPr>
+      </w:pPr>
+      <w:r>
+        <w:rPr>
+          <w:b/>
+          <w:bCs/>
+          <w:sz w:val="24"/>
+          <w:szCs w:val="24"/>
+          <w:lang w:bidi="fr-FR"/>
+        </w:rPr>
+        <w:t>Avant le l</w:t>
+      </w:r>
+      <w:r>
+        <w:rPr>
+          <w:b/>
+          <w:bCs/>
+          <w:sz w:val="24"/>
+          <w:szCs w:val="24"/>
+          <w:lang w:bidi="fr-FR"/>
+        </w:rPr>
+        <w:t xml:space="preserve">ancement </w:t>
+      </w:r>
+      <w:r>
+        <w:rPr>
+          <w:b/>
+          <w:bCs/>
+          <w:sz w:val="24"/>
+          <w:szCs w:val="24"/>
+          <w:lang w:bidi="fr-FR"/>
+        </w:rPr>
+        <w:t>du programme</w:t>
+      </w:r>
+      <w:r>
+        <w:rPr>
+          <w:b/>
+          <w:bCs/>
+          <w:sz w:val="24"/>
+          <w:szCs w:val="24"/>
+          <w:lang w:bidi="fr-FR"/>
+        </w:rPr>
+        <w:t> :</w:t>
+      </w:r>
+    </w:p>
+    <w:p>
+      <w:pPr>
+        <w:pStyle w:val="Coordonnes"/>
+        <w:jc w:val="left"/>
+        <w:rPr>
+          <w:i/>
+          <w:iCs/>
+          <w:sz w:val="24"/>
+          <w:szCs w:val="24"/>
+          <w:lang w:bidi="fr-FR"/>
+        </w:rPr>
+      </w:pPr>
+    </w:p>
+    <w:p>
+      <w:pPr>
+        <w:pStyle w:val="Coordonnes"/>
         <w:jc w:val="both"/>
         <w:rPr>
           <w:sz w:val="24"/>
@@ -3458,7 +3921,31 @@
           <w:szCs w:val="24"/>
           <w:lang w:bidi="fr-FR"/>
         </w:rPr>
-        <w:t>Données :</w:t>
+        <w:t>Avant de lancer le programme, il faut définir les différentes caractéristiques de notre futur</w:t>
+      </w:r>
+      <w:r>
+        <w:rPr>
+          <w:sz w:val="24"/>
+          <w:szCs w:val="24"/>
+          <w:lang w:bidi="fr-FR"/>
+        </w:rPr>
+        <w:t>e modélisation</w:t>
+      </w:r>
+      <w:r>
+        <w:rPr>
+          <w:sz w:val="24"/>
+          <w:szCs w:val="24"/>
+          <w:lang w:bidi="fr-FR"/>
+        </w:rPr>
+        <w:t xml:space="preserve"> </w:t>
+      </w:r>
+      <w:r>
+        <w:rPr>
+          <w:sz w:val="24"/>
+          <w:szCs w:val="24"/>
+          <w:lang w:bidi="fr-FR"/>
+        </w:rPr>
+        <w:t>3D :</w:t>
       </w:r>
     </w:p>
     <w:p>
@@ -3471,14 +3958,6 @@
           <w:lang w:bidi="fr-FR"/>
         </w:rPr>
       </w:pPr>
-      <w:r>
-        <w:rPr>
-          <w:sz w:val="24"/>
-          <w:szCs w:val="24"/>
-          <w:lang w:bidi="fr-FR"/>
-        </w:rPr>
-        <w:t>• taille_cube : la taille du cube de génération 0</w:t>
-      </w:r>
     </w:p>
     <w:p>
       <w:pPr>
@@ -3496,23 +3975,15 @@
           <w:szCs w:val="24"/>
           <w:lang w:bidi="fr-FR"/>
         </w:rPr>
-        <w:t xml:space="preserve">• m : numéro de la génération à </w:t>
-      </w:r>
-      <w:r>
-        <w:rPr>
-          <w:sz w:val="24"/>
-          <w:szCs w:val="24"/>
-          <w:lang w:bidi="fr-FR"/>
-        </w:rPr>
-        <w:t>construire</w:t>
-      </w:r>
-      <w:r>
-        <w:rPr>
-          <w:sz w:val="24"/>
-          <w:szCs w:val="24"/>
-          <w:lang w:bidi="fr-FR"/>
-        </w:rPr>
-        <w:t xml:space="preserve"> (vaut 0 au lancement de l'algorithme)</w:t>
+        <w:t>1)</w:t>
+      </w:r>
+      <w:r>
+        <w:rPr>
+          <w:sz w:val="24"/>
+          <w:szCs w:val="24"/>
+          <w:lang w:bidi="fr-FR"/>
+        </w:rPr>
+        <w:t xml:space="preserve"> La position de la caméra dans l’espace</w:t>
       </w:r>
     </w:p>
     <w:p>
@@ -3531,15 +4002,7 @@
           <w:szCs w:val="24"/>
           <w:lang w:bidi="fr-FR"/>
         </w:rPr>
-        <w:t xml:space="preserve">• n : nombre total de génération à </w:t>
-      </w:r>
-      <w:r>
-        <w:rPr>
-          <w:sz w:val="24"/>
-          <w:szCs w:val="24"/>
-          <w:lang w:bidi="fr-FR"/>
-        </w:rPr>
-        <w:t>construire</w:t>
+        <w:t>2) La taille du cube de première génération</w:t>
       </w:r>
     </w:p>
     <w:p>
@@ -3558,7 +4021,7 @@
           <w:szCs w:val="24"/>
           <w:lang w:bidi="fr-FR"/>
         </w:rPr>
-        <w:t>• L : une liste vide</w:t>
+        <w:t>3) Le nombre de génération créée</w:t>
       </w:r>
     </w:p>
     <w:p>
@@ -3577,23 +4040,7 @@
           <w:szCs w:val="24"/>
           <w:lang w:bidi="fr-FR"/>
         </w:rPr>
-        <w:t>• x, y, z</w:t>
-      </w:r>
-      <w:r>
-        <w:rPr>
-          <w:sz w:val="24"/>
-          <w:szCs w:val="24"/>
-          <w:lang w:bidi="fr-FR"/>
-        </w:rPr>
-        <w:t xml:space="preserve"> </w:t>
-      </w:r>
-      <w:r>
-        <w:rPr>
-          <w:sz w:val="24"/>
-          <w:szCs w:val="24"/>
-          <w:lang w:bidi="fr-FR"/>
-        </w:rPr>
-        <w:t>: position d'une vertice du cube de génération 0</w:t>
+        <w:t>4) La position du cube de première génération dans l’espace</w:t>
       </w:r>
     </w:p>
     <w:p>
@@ -3608,43 +4055,63 @@
       </w:pPr>
       <w:r>
         <w:rPr>
-          <w:sz w:val="24"/>
-          <w:szCs w:val="24"/>
-          <w:lang w:bidi="fr-FR"/>
-        </w:rPr>
-        <w:t>• flag : entier servant de flag pour ne pas const</w:t>
-      </w:r>
-      <w:r>
-        <w:rPr>
-          <w:sz w:val="24"/>
-          <w:szCs w:val="24"/>
-          <w:lang w:bidi="fr-FR"/>
-        </w:rPr>
-        <w:t>r</w:t>
-      </w:r>
-      <w:r>
-        <w:rPr>
-          <w:sz w:val="24"/>
-          <w:szCs w:val="24"/>
-          <w:lang w:bidi="fr-FR"/>
-        </w:rPr>
-        <w:t xml:space="preserve">uire de cube </w:t>
-      </w:r>
-      <w:r>
-        <w:rPr>
-          <w:sz w:val="24"/>
-          <w:szCs w:val="24"/>
-          <w:lang w:bidi="fr-FR"/>
-        </w:rPr>
-        <w:t>derrière</w:t>
-      </w:r>
-      <w:r>
-        <w:rPr>
-          <w:sz w:val="24"/>
-          <w:szCs w:val="24"/>
-          <w:lang w:bidi="fr-FR"/>
-        </w:rPr>
-        <w:t xml:space="preserve"> une face</w:t>
+          <w:noProof/>
+        </w:rPr>
+        <w:drawing>
+          <wp:anchor distT="0" distB="0" distL="114300" distR="114300" simplePos="0" relativeHeight="251664384" behindDoc="0" locked="0" layoutInCell="1" allowOverlap="1" wp14:anchorId="113DEB52" wp14:editId="7340A60B">
+            <wp:simplePos x="0" y="0"/>
+            <wp:positionH relativeFrom="column">
+              <wp:posOffset>760730</wp:posOffset>
+            </wp:positionH>
+            <wp:positionV relativeFrom="paragraph">
+              <wp:posOffset>207010</wp:posOffset>
+            </wp:positionV>
+            <wp:extent cx="3691255" cy="1515745"/>
+            <wp:effectExtent l="0" t="0" r="4445" b="8255"/>
+            <wp:wrapSquare wrapText="bothSides"/>
+            <wp:docPr id="9" name="Image 9"/>
+            <wp:cNvGraphicFramePr>
+              <a:graphicFrameLocks xmlns:a="http://schemas.openxmlformats.org/drawingml/2006/main" noChangeAspect="1"/>
+            </wp:cNvGraphicFramePr>
+            <a:graphic xmlns:a="http://schemas.openxmlformats.org/drawingml/2006/main">
+              <a:graphicData uri="http://schemas.openxmlformats.org/drawingml/2006/picture">
+                <pic:pic xmlns:pic="http://schemas.openxmlformats.org/drawingml/2006/picture">
+                  <pic:nvPicPr>
+                    <pic:cNvPr id="1" name=""/>
+                    <pic:cNvPicPr/>
+                  </pic:nvPicPr>
+                  <pic:blipFill>
+                    <a:blip r:embed="rId18">
+                      <a:extLst>
+                        <a:ext uri="{28A0092B-C50C-407E-A947-70E740481C1C}">
+                          <a14:useLocalDpi xmlns:a14="http://schemas.microsoft.com/office/drawing/2010/main" val="0"/>
+                        </a:ext>
+                      </a:extLst>
+                    </a:blip>
+                    <a:stretch>
+                      <a:fillRect/>
+                    </a:stretch>
+                  </pic:blipFill>
+                  <pic:spPr>
+                    <a:xfrm>
+                      <a:off x="0" y="0"/>
+                      <a:ext cx="3691255" cy="1515745"/>
+                    </a:xfrm>
+                    <a:prstGeom prst="rect">
+                      <a:avLst/>
+                    </a:prstGeom>
+                  </pic:spPr>
+                </pic:pic>
+              </a:graphicData>
+            </a:graphic>
+            <wp14:sizeRelH relativeFrom="margin">
+              <wp14:pctWidth>0</wp14:pctWidth>
+            </wp14:sizeRelH>
+            <wp14:sizeRelV relativeFrom="margin">
+              <wp14:pctHeight>0</wp14:pctHeight>
+            </wp14:sizeRelV>
+          </wp:anchor>
+        </w:drawing>
       </w:r>
     </w:p>
     <w:p>
@@ -3668,15 +4135,6 @@
           <w:lang w:bidi="fr-FR"/>
         </w:rPr>
       </w:pPr>
-      <w:r>
-        <w:rPr>
-          <w:sz w:val="24"/>
-          <w:szCs w:val="24"/>
-          <w:lang w:bidi="fr-FR"/>
-        </w:rPr>
-        <w:lastRenderedPageBreak/>
-        <w:t>Résultat :</w:t>
-      </w:r>
     </w:p>
     <w:p>
       <w:pPr>
@@ -3688,18 +4146,1171 @@
           <w:lang w:bidi="fr-FR"/>
         </w:rPr>
       </w:pPr>
+    </w:p>
+    <w:p>
+      <w:pPr>
+        <w:pStyle w:val="Coordonnes"/>
+        <w:jc w:val="both"/>
+        <w:rPr>
+          <w:sz w:val="24"/>
+          <w:szCs w:val="24"/>
+          <w:lang w:bidi="fr-FR"/>
+        </w:rPr>
+      </w:pPr>
+    </w:p>
+    <w:p>
+      <w:pPr>
+        <w:pStyle w:val="Coordonnes"/>
+        <w:jc w:val="both"/>
+        <w:rPr>
+          <w:sz w:val="24"/>
+          <w:szCs w:val="24"/>
+          <w:lang w:bidi="fr-FR"/>
+        </w:rPr>
+      </w:pPr>
+    </w:p>
+    <w:p>
+      <w:pPr>
+        <w:pStyle w:val="Coordonnes"/>
+        <w:jc w:val="both"/>
+        <w:rPr>
+          <w:sz w:val="24"/>
+          <w:szCs w:val="24"/>
+          <w:lang w:bidi="fr-FR"/>
+        </w:rPr>
+      </w:pPr>
+    </w:p>
+    <w:p>
+      <w:pPr>
+        <w:pStyle w:val="Coordonnes"/>
+        <w:jc w:val="both"/>
+        <w:rPr>
+          <w:sz w:val="24"/>
+          <w:szCs w:val="24"/>
+          <w:lang w:bidi="fr-FR"/>
+        </w:rPr>
+      </w:pPr>
+    </w:p>
+    <w:p>
+      <w:pPr>
+        <w:pStyle w:val="Coordonnes"/>
+        <w:jc w:val="both"/>
+        <w:rPr>
+          <w:sz w:val="24"/>
+          <w:szCs w:val="24"/>
+          <w:lang w:bidi="fr-FR"/>
+        </w:rPr>
+      </w:pPr>
+    </w:p>
+    <w:p>
+      <w:pPr>
+        <w:pStyle w:val="Coordonnes"/>
+        <w:jc w:val="both"/>
+        <w:rPr>
+          <w:sz w:val="24"/>
+          <w:szCs w:val="24"/>
+          <w:lang w:bidi="fr-FR"/>
+        </w:rPr>
+      </w:pPr>
+      <w:r>
+        <w:rPr>
+          <w:sz w:val="24"/>
+          <w:szCs w:val="24"/>
+          <w:lang w:bidi="fr-FR"/>
+        </w:rPr>
+        <w:t xml:space="preserve">Dans cet exemple, on aura un cube initial de taille 6 unités. </w:t>
+      </w:r>
+      <w:r>
+        <w:rPr>
+          <w:sz w:val="24"/>
+          <w:szCs w:val="24"/>
+          <w:lang w:bidi="fr-FR"/>
+        </w:rPr>
+        <w:t>La position d</w:t>
+      </w:r>
+      <w:r>
+        <w:rPr>
+          <w:sz w:val="24"/>
+          <w:szCs w:val="24"/>
+          <w:lang w:bidi="fr-FR"/>
+        </w:rPr>
+        <w:t xml:space="preserve">e la </w:t>
+      </w:r>
+      <w:proofErr w:type="spellStart"/>
+      <w:r>
+        <w:rPr>
+          <w:sz w:val="24"/>
+          <w:szCs w:val="24"/>
+          <w:lang w:bidi="fr-FR"/>
+        </w:rPr>
+        <w:t>vertice</w:t>
+      </w:r>
+      <w:proofErr w:type="spellEnd"/>
+      <w:r>
+        <w:rPr>
+          <w:sz w:val="24"/>
+          <w:szCs w:val="24"/>
+          <w:lang w:bidi="fr-FR"/>
+        </w:rPr>
+        <w:t xml:space="preserve"> située en </w:t>
+      </w:r>
+      <w:r>
+        <w:rPr>
+          <w:sz w:val="24"/>
+          <w:szCs w:val="24"/>
+          <w:lang w:bidi="fr-FR"/>
+        </w:rPr>
+        <w:t>haut arrière gauche</w:t>
+      </w:r>
+      <w:r>
+        <w:rPr>
+          <w:sz w:val="24"/>
+          <w:szCs w:val="24"/>
+          <w:lang w:bidi="fr-FR"/>
+        </w:rPr>
+        <w:t xml:space="preserve"> (quand la </w:t>
+      </w:r>
+      <w:r>
+        <w:rPr>
+          <w:sz w:val="24"/>
+          <w:szCs w:val="24"/>
+          <w:lang w:bidi="fr-FR"/>
+        </w:rPr>
+        <w:t>caméra</w:t>
+      </w:r>
+      <w:r>
+        <w:rPr>
+          <w:sz w:val="24"/>
+          <w:szCs w:val="24"/>
+          <w:lang w:bidi="fr-FR"/>
+        </w:rPr>
+        <w:t xml:space="preserve"> est situé</w:t>
+      </w:r>
+      <w:r>
+        <w:rPr>
+          <w:sz w:val="24"/>
+          <w:szCs w:val="24"/>
+          <w:lang w:bidi="fr-FR"/>
+        </w:rPr>
+        <w:t>e</w:t>
+      </w:r>
+      <w:r>
+        <w:rPr>
+          <w:sz w:val="24"/>
+          <w:szCs w:val="24"/>
+          <w:lang w:bidi="fr-FR"/>
+        </w:rPr>
+        <w:t xml:space="preserve"> en pos</w:t>
+      </w:r>
+      <w:r>
+        <w:rPr>
+          <w:sz w:val="24"/>
+          <w:szCs w:val="24"/>
+          <w:lang w:bidi="fr-FR"/>
+        </w:rPr>
+        <w:t>i</w:t>
+      </w:r>
+      <w:r>
+        <w:rPr>
+          <w:sz w:val="24"/>
+          <w:szCs w:val="24"/>
+          <w:lang w:bidi="fr-FR"/>
+        </w:rPr>
+        <w:t xml:space="preserve">tion x=y=0 et z&gt;0) </w:t>
+      </w:r>
+      <w:r>
+        <w:rPr>
+          <w:sz w:val="24"/>
+          <w:szCs w:val="24"/>
+          <w:lang w:bidi="fr-FR"/>
+        </w:rPr>
+        <w:t>est (-3,-3,0)</w:t>
+      </w:r>
+      <w:r>
+        <w:rPr>
+          <w:sz w:val="24"/>
+          <w:szCs w:val="24"/>
+          <w:lang w:bidi="fr-FR"/>
+        </w:rPr>
+        <w:t>. Enfin, on a choisi d’avoir 5 génération</w:t>
+      </w:r>
+      <w:r>
+        <w:rPr>
+          <w:sz w:val="24"/>
+          <w:szCs w:val="24"/>
+          <w:lang w:bidi="fr-FR"/>
+        </w:rPr>
+        <w:t>s</w:t>
+      </w:r>
+      <w:r>
+        <w:rPr>
+          <w:sz w:val="24"/>
+          <w:szCs w:val="24"/>
+          <w:lang w:bidi="fr-FR"/>
+        </w:rPr>
+        <w:t xml:space="preserve"> de notre fractale</w:t>
+      </w:r>
+      <w:r>
+        <w:rPr>
+          <w:sz w:val="24"/>
+          <w:szCs w:val="24"/>
+          <w:lang w:bidi="fr-FR"/>
+        </w:rPr>
+        <w:t>.</w:t>
+      </w:r>
+    </w:p>
+    <w:p>
+      <w:pPr>
+        <w:pStyle w:val="Coordonnes"/>
+        <w:jc w:val="left"/>
+        <w:rPr>
+          <w:b/>
+          <w:bCs/>
+          <w:sz w:val="24"/>
+          <w:szCs w:val="24"/>
+          <w:lang w:bidi="fr-FR"/>
+        </w:rPr>
+      </w:pPr>
+    </w:p>
+    <w:p>
+      <w:pPr>
+        <w:pStyle w:val="Coordonnes"/>
+        <w:jc w:val="left"/>
+        <w:rPr>
+          <w:sz w:val="24"/>
+          <w:szCs w:val="24"/>
+          <w:lang w:bidi="fr-FR"/>
+        </w:rPr>
+      </w:pPr>
+      <w:r>
+        <w:rPr>
+          <w:b/>
+          <w:bCs/>
+          <w:sz w:val="24"/>
+          <w:szCs w:val="24"/>
+          <w:lang w:bidi="fr-FR"/>
+        </w:rPr>
+        <w:t>Après le l</w:t>
+      </w:r>
+      <w:r>
+        <w:rPr>
+          <w:b/>
+          <w:bCs/>
+          <w:sz w:val="24"/>
+          <w:szCs w:val="24"/>
+          <w:lang w:bidi="fr-FR"/>
+        </w:rPr>
+        <w:t xml:space="preserve">ancement </w:t>
+      </w:r>
+      <w:r>
+        <w:rPr>
+          <w:b/>
+          <w:bCs/>
+          <w:sz w:val="24"/>
+          <w:szCs w:val="24"/>
+          <w:lang w:bidi="fr-FR"/>
+        </w:rPr>
+        <w:t>du programme</w:t>
+      </w:r>
+      <w:r>
+        <w:rPr>
+          <w:b/>
+          <w:bCs/>
+          <w:sz w:val="24"/>
+          <w:szCs w:val="24"/>
+          <w:lang w:bidi="fr-FR"/>
+        </w:rPr>
+        <w:t> :</w:t>
+      </w:r>
+    </w:p>
+    <w:p>
+      <w:pPr>
+        <w:pStyle w:val="Coordonnes"/>
+        <w:jc w:val="both"/>
+        <w:rPr>
+          <w:sz w:val="24"/>
+          <w:szCs w:val="24"/>
+          <w:lang w:bidi="fr-FR"/>
+        </w:rPr>
+      </w:pPr>
+    </w:p>
+    <w:p>
+      <w:pPr>
+        <w:pStyle w:val="Coordonnes"/>
+        <w:jc w:val="both"/>
+        <w:rPr>
+          <w:sz w:val="24"/>
+          <w:szCs w:val="24"/>
+          <w:lang w:bidi="fr-FR"/>
+        </w:rPr>
+      </w:pPr>
+      <w:r>
+        <w:rPr>
+          <w:sz w:val="24"/>
+          <w:szCs w:val="24"/>
+          <w:lang w:bidi="fr-FR"/>
+        </w:rPr>
+        <w:t>Le programme va générer une fenêtre dans lequel va se trouver notre fractale.</w:t>
+      </w:r>
+    </w:p>
+    <w:p>
+      <w:pPr>
+        <w:pStyle w:val="Coordonnes"/>
+        <w:jc w:val="both"/>
+        <w:rPr>
+          <w:sz w:val="24"/>
+          <w:szCs w:val="24"/>
+          <w:lang w:bidi="fr-FR"/>
+        </w:rPr>
+      </w:pPr>
       <w:r>
         <w:rPr>
           <w:noProof/>
         </w:rPr>
         <w:drawing>
-          <wp:anchor distT="0" distB="0" distL="114300" distR="114300" simplePos="0" relativeHeight="251674624" behindDoc="0" locked="0" layoutInCell="1" allowOverlap="1" wp14:anchorId="25D033BC" wp14:editId="2C55E7F1">
+          <wp:anchor distT="0" distB="0" distL="114300" distR="114300" simplePos="0" relativeHeight="251665408" behindDoc="0" locked="0" layoutInCell="1" allowOverlap="1" wp14:anchorId="00DC7847" wp14:editId="1C477710">
             <wp:simplePos x="0" y="0"/>
             <wp:positionH relativeFrom="margin">
-              <wp:posOffset>292100</wp:posOffset>
+              <wp:align>center</wp:align>
             </wp:positionH>
             <wp:positionV relativeFrom="paragraph">
-              <wp:posOffset>327025</wp:posOffset>
+              <wp:posOffset>112312</wp:posOffset>
+            </wp:positionV>
+            <wp:extent cx="2917825" cy="2291080"/>
+            <wp:effectExtent l="0" t="0" r="0" b="0"/>
+            <wp:wrapSquare wrapText="bothSides"/>
+            <wp:docPr id="10" name="Image 10"/>
+            <wp:cNvGraphicFramePr>
+              <a:graphicFrameLocks xmlns:a="http://schemas.openxmlformats.org/drawingml/2006/main" noChangeAspect="1"/>
+            </wp:cNvGraphicFramePr>
+            <a:graphic xmlns:a="http://schemas.openxmlformats.org/drawingml/2006/main">
+              <a:graphicData uri="http://schemas.openxmlformats.org/drawingml/2006/picture">
+                <pic:pic xmlns:pic="http://schemas.openxmlformats.org/drawingml/2006/picture">
+                  <pic:nvPicPr>
+                    <pic:cNvPr id="1" name=""/>
+                    <pic:cNvPicPr/>
+                  </pic:nvPicPr>
+                  <pic:blipFill>
+                    <a:blip r:embed="rId19" cstate="print">
+                      <a:extLst>
+                        <a:ext uri="{28A0092B-C50C-407E-A947-70E740481C1C}">
+                          <a14:useLocalDpi xmlns:a14="http://schemas.microsoft.com/office/drawing/2010/main" val="0"/>
+                        </a:ext>
+                      </a:extLst>
+                    </a:blip>
+                    <a:stretch>
+                      <a:fillRect/>
+                    </a:stretch>
+                  </pic:blipFill>
+                  <pic:spPr>
+                    <a:xfrm>
+                      <a:off x="0" y="0"/>
+                      <a:ext cx="2917825" cy="2291080"/>
+                    </a:xfrm>
+                    <a:prstGeom prst="rect">
+                      <a:avLst/>
+                    </a:prstGeom>
+                  </pic:spPr>
+                </pic:pic>
+              </a:graphicData>
+            </a:graphic>
+            <wp14:sizeRelH relativeFrom="margin">
+              <wp14:pctWidth>0</wp14:pctWidth>
+            </wp14:sizeRelH>
+            <wp14:sizeRelV relativeFrom="margin">
+              <wp14:pctHeight>0</wp14:pctHeight>
+            </wp14:sizeRelV>
+          </wp:anchor>
+        </w:drawing>
+      </w:r>
+    </w:p>
+    <w:p>
+      <w:pPr>
+        <w:pStyle w:val="Coordonnes"/>
+        <w:jc w:val="both"/>
+        <w:rPr>
+          <w:sz w:val="24"/>
+          <w:szCs w:val="24"/>
+          <w:lang w:bidi="fr-FR"/>
+        </w:rPr>
+      </w:pPr>
+    </w:p>
+    <w:p>
+      <w:pPr>
+        <w:pStyle w:val="Coordonnes"/>
+        <w:jc w:val="both"/>
+        <w:rPr>
+          <w:sz w:val="24"/>
+          <w:szCs w:val="24"/>
+          <w:lang w:bidi="fr-FR"/>
+        </w:rPr>
+      </w:pPr>
+    </w:p>
+    <w:p>
+      <w:pPr>
+        <w:pStyle w:val="Coordonnes"/>
+        <w:jc w:val="both"/>
+        <w:rPr>
+          <w:sz w:val="24"/>
+          <w:szCs w:val="24"/>
+          <w:lang w:bidi="fr-FR"/>
+        </w:rPr>
+      </w:pPr>
+    </w:p>
+    <w:p>
+      <w:pPr>
+        <w:pStyle w:val="Coordonnes"/>
+        <w:jc w:val="both"/>
+        <w:rPr>
+          <w:sz w:val="24"/>
+          <w:szCs w:val="24"/>
+          <w:lang w:bidi="fr-FR"/>
+        </w:rPr>
+      </w:pPr>
+    </w:p>
+    <w:p>
+      <w:pPr>
+        <w:pStyle w:val="Coordonnes"/>
+        <w:jc w:val="both"/>
+        <w:rPr>
+          <w:sz w:val="24"/>
+          <w:szCs w:val="24"/>
+          <w:lang w:bidi="fr-FR"/>
+        </w:rPr>
+      </w:pPr>
+    </w:p>
+    <w:p>
+      <w:pPr>
+        <w:pStyle w:val="Coordonnes"/>
+        <w:jc w:val="both"/>
+        <w:rPr>
+          <w:sz w:val="24"/>
+          <w:szCs w:val="24"/>
+          <w:lang w:bidi="fr-FR"/>
+        </w:rPr>
+      </w:pPr>
+    </w:p>
+    <w:p>
+      <w:pPr>
+        <w:pStyle w:val="Coordonnes"/>
+        <w:jc w:val="both"/>
+        <w:rPr>
+          <w:sz w:val="24"/>
+          <w:szCs w:val="24"/>
+          <w:lang w:bidi="fr-FR"/>
+        </w:rPr>
+      </w:pPr>
+    </w:p>
+    <w:p>
+      <w:pPr>
+        <w:pStyle w:val="Coordonnes"/>
+        <w:jc w:val="both"/>
+        <w:rPr>
+          <w:sz w:val="24"/>
+          <w:szCs w:val="24"/>
+          <w:lang w:bidi="fr-FR"/>
+        </w:rPr>
+      </w:pPr>
+    </w:p>
+    <w:p>
+      <w:pPr>
+        <w:pStyle w:val="Coordonnes"/>
+        <w:jc w:val="both"/>
+        <w:rPr>
+          <w:sz w:val="24"/>
+          <w:szCs w:val="24"/>
+          <w:lang w:bidi="fr-FR"/>
+        </w:rPr>
+      </w:pPr>
+    </w:p>
+    <w:p>
+      <w:pPr>
+        <w:pStyle w:val="Coordonnes"/>
+        <w:jc w:val="both"/>
+        <w:rPr>
+          <w:sz w:val="24"/>
+          <w:szCs w:val="24"/>
+          <w:lang w:bidi="fr-FR"/>
+        </w:rPr>
+      </w:pPr>
+    </w:p>
+    <w:p>
+      <w:pPr>
+        <w:pStyle w:val="Coordonnes"/>
+        <w:jc w:val="both"/>
+        <w:rPr>
+          <w:sz w:val="24"/>
+          <w:szCs w:val="24"/>
+          <w:lang w:bidi="fr-FR"/>
+        </w:rPr>
+      </w:pPr>
+    </w:p>
+    <w:p>
+      <w:pPr>
+        <w:pStyle w:val="Coordonnes"/>
+        <w:jc w:val="both"/>
+        <w:rPr>
+          <w:sz w:val="24"/>
+          <w:szCs w:val="24"/>
+          <w:lang w:bidi="fr-FR"/>
+        </w:rPr>
+      </w:pPr>
+    </w:p>
+    <w:p>
+      <w:pPr>
+        <w:pStyle w:val="Coordonnes"/>
+        <w:jc w:val="left"/>
+        <w:rPr>
+          <w:sz w:val="40"/>
+          <w:szCs w:val="40"/>
+          <w:lang w:bidi="fr-FR"/>
+        </w:rPr>
+      </w:pPr>
+    </w:p>
+    <w:p>
+      <w:pPr>
+        <w:pStyle w:val="Coordonnes"/>
+        <w:jc w:val="left"/>
+        <w:rPr>
+          <w:sz w:val="40"/>
+          <w:szCs w:val="40"/>
+          <w:lang w:bidi="fr-FR"/>
+        </w:rPr>
+      </w:pPr>
+      <w:r>
+        <w:rPr>
+          <w:sz w:val="40"/>
+          <w:szCs w:val="40"/>
+          <w:lang w:bidi="fr-FR"/>
+        </w:rPr>
+        <w:t>Améliorations possibles</w:t>
+      </w:r>
+      <w:r>
+        <w:rPr>
+          <w:sz w:val="40"/>
+          <w:szCs w:val="40"/>
+          <w:lang w:bidi="fr-FR"/>
+        </w:rPr>
+        <w:t> :</w:t>
+      </w:r>
+    </w:p>
+    <w:p>
+      <w:pPr>
+        <w:pStyle w:val="Coordonnes"/>
+        <w:jc w:val="left"/>
+        <w:rPr>
+          <w:sz w:val="40"/>
+          <w:szCs w:val="40"/>
+          <w:lang w:bidi="fr-FR"/>
+        </w:rPr>
+      </w:pPr>
+    </w:p>
+    <w:p>
+      <w:pPr>
+        <w:pStyle w:val="Coordonnes"/>
+        <w:jc w:val="left"/>
+        <w:rPr>
+          <w:sz w:val="24"/>
+          <w:szCs w:val="24"/>
+          <w:lang w:bidi="fr-FR"/>
+        </w:rPr>
+      </w:pPr>
+      <w:r>
+        <w:rPr>
+          <w:sz w:val="24"/>
+          <w:szCs w:val="24"/>
+          <w:lang w:bidi="fr-FR"/>
+        </w:rPr>
+        <w:t>Ajout des ombres/lumières</w:t>
+      </w:r>
+      <w:r>
+        <w:rPr>
+          <w:sz w:val="24"/>
+          <w:szCs w:val="24"/>
+          <w:lang w:bidi="fr-FR"/>
+        </w:rPr>
+        <w:t> : Pour ajouter un effet plus réaliste à notre</w:t>
+      </w:r>
+    </w:p>
+    <w:p>
+      <w:pPr>
+        <w:pStyle w:val="Coordonnes"/>
+        <w:jc w:val="left"/>
+        <w:rPr>
+          <w:sz w:val="40"/>
+          <w:szCs w:val="40"/>
+          <w:lang w:bidi="fr-FR"/>
+        </w:rPr>
+      </w:pPr>
+    </w:p>
+    <w:p>
+      <w:pPr>
+        <w:pStyle w:val="Coordonnes"/>
+        <w:jc w:val="left"/>
+        <w:rPr>
+          <w:sz w:val="40"/>
+          <w:szCs w:val="40"/>
+          <w:lang w:bidi="fr-FR"/>
+        </w:rPr>
+      </w:pPr>
+      <w:r>
+        <w:rPr>
+          <w:sz w:val="40"/>
+          <w:szCs w:val="40"/>
+          <w:lang w:bidi="fr-FR"/>
+        </w:rPr>
+        <w:t>Conclusion</w:t>
+      </w:r>
+      <w:r>
+        <w:rPr>
+          <w:sz w:val="40"/>
+          <w:szCs w:val="40"/>
+          <w:lang w:bidi="fr-FR"/>
+        </w:rPr>
+        <w:t> :</w:t>
+      </w:r>
+    </w:p>
+    <w:p>
+      <w:pPr>
+        <w:pStyle w:val="Coordonnes"/>
+        <w:jc w:val="left"/>
+        <w:rPr>
+          <w:sz w:val="24"/>
+          <w:szCs w:val="24"/>
+          <w:lang w:bidi="fr-FR"/>
+        </w:rPr>
+      </w:pPr>
+    </w:p>
+    <w:p>
+      <w:pPr>
+        <w:pStyle w:val="Coordonnes"/>
+        <w:jc w:val="left"/>
+        <w:rPr>
+          <w:sz w:val="24"/>
+          <w:szCs w:val="24"/>
+          <w:lang w:bidi="fr-FR"/>
+        </w:rPr>
+      </w:pPr>
+    </w:p>
+    <w:p>
+      <w:pPr>
+        <w:pStyle w:val="Coordonnes"/>
+        <w:jc w:val="left"/>
+        <w:rPr>
+          <w:sz w:val="40"/>
+          <w:szCs w:val="40"/>
+          <w:lang w:bidi="fr-FR"/>
+        </w:rPr>
+      </w:pPr>
+      <w:r>
+        <w:rPr>
+          <w:sz w:val="40"/>
+          <w:szCs w:val="40"/>
+          <w:lang w:bidi="fr-FR"/>
+        </w:rPr>
+        <w:t>Annexe</w:t>
+      </w:r>
+      <w:r>
+        <w:rPr>
+          <w:sz w:val="40"/>
+          <w:szCs w:val="40"/>
+          <w:lang w:bidi="fr-FR"/>
+        </w:rPr>
+        <w:t> :</w:t>
+      </w:r>
+    </w:p>
+    <w:p>
+      <w:pPr>
+        <w:pStyle w:val="Coordonnes"/>
+        <w:jc w:val="left"/>
+        <w:rPr>
+          <w:sz w:val="24"/>
+          <w:szCs w:val="24"/>
+          <w:lang w:bidi="fr-FR"/>
+        </w:rPr>
+      </w:pPr>
+    </w:p>
+    <w:p>
+      <w:pPr>
+        <w:pStyle w:val="Coordonnes"/>
+        <w:jc w:val="left"/>
+        <w:rPr>
+          <w:sz w:val="32"/>
+          <w:szCs w:val="32"/>
+          <w:lang w:bidi="fr-FR"/>
+        </w:rPr>
+      </w:pPr>
+      <w:r>
+        <w:rPr>
+          <w:sz w:val="32"/>
+          <w:szCs w:val="32"/>
+          <w:lang w:bidi="fr-FR"/>
+        </w:rPr>
+        <w:t>Algorithme de création de fractale :</w:t>
+      </w:r>
+    </w:p>
+    <w:p>
+      <w:pPr>
+        <w:pStyle w:val="Coordonnes"/>
+        <w:jc w:val="left"/>
+        <w:rPr>
+          <w:sz w:val="24"/>
+          <w:szCs w:val="24"/>
+          <w:lang w:bidi="fr-FR"/>
+        </w:rPr>
+      </w:pPr>
+    </w:p>
+    <w:p>
+      <w:pPr>
+        <w:pStyle w:val="Coordonnes"/>
+        <w:jc w:val="both"/>
+        <w:rPr>
+          <w:sz w:val="24"/>
+          <w:szCs w:val="24"/>
+          <w:lang w:bidi="fr-FR"/>
+        </w:rPr>
+      </w:pPr>
+      <w:r>
+        <w:rPr>
+          <w:sz w:val="24"/>
+          <w:szCs w:val="24"/>
+          <w:lang w:bidi="fr-FR"/>
+        </w:rPr>
+        <w:t xml:space="preserve">On </w:t>
+      </w:r>
+      <w:proofErr w:type="spellStart"/>
+      <w:r>
+        <w:rPr>
+          <w:sz w:val="24"/>
+          <w:szCs w:val="24"/>
+          <w:lang w:bidi="fr-FR"/>
+        </w:rPr>
+        <w:t>considere</w:t>
+      </w:r>
+      <w:proofErr w:type="spellEnd"/>
+      <w:r>
+        <w:rPr>
+          <w:sz w:val="24"/>
+          <w:szCs w:val="24"/>
+          <w:lang w:bidi="fr-FR"/>
+        </w:rPr>
+        <w:t xml:space="preserve"> les fonctions suivantes :</w:t>
+      </w:r>
+    </w:p>
+    <w:p>
+      <w:pPr>
+        <w:pStyle w:val="Coordonnes"/>
+        <w:jc w:val="both"/>
+        <w:rPr>
+          <w:sz w:val="24"/>
+          <w:szCs w:val="24"/>
+          <w:lang w:bidi="fr-FR"/>
+        </w:rPr>
+      </w:pPr>
+      <w:r>
+        <w:rPr>
+          <w:sz w:val="24"/>
+          <w:szCs w:val="24"/>
+          <w:lang w:bidi="fr-FR"/>
+        </w:rPr>
+        <w:t xml:space="preserve">• </w:t>
+      </w:r>
+      <w:proofErr w:type="spellStart"/>
+      <w:r>
+        <w:rPr>
+          <w:sz w:val="24"/>
+          <w:szCs w:val="24"/>
+          <w:lang w:bidi="fr-FR"/>
+        </w:rPr>
+        <w:t>creerCube</w:t>
+      </w:r>
+      <w:proofErr w:type="spellEnd"/>
+      <w:r>
+        <w:rPr>
+          <w:sz w:val="24"/>
+          <w:szCs w:val="24"/>
+          <w:lang w:bidi="fr-FR"/>
+        </w:rPr>
+        <w:t>(</w:t>
+      </w:r>
+      <w:proofErr w:type="spellStart"/>
+      <w:r>
+        <w:rPr>
+          <w:sz w:val="24"/>
+          <w:szCs w:val="24"/>
+          <w:lang w:bidi="fr-FR"/>
+        </w:rPr>
+        <w:t>taille_</w:t>
+      </w:r>
+      <w:proofErr w:type="gramStart"/>
+      <w:r>
+        <w:rPr>
+          <w:sz w:val="24"/>
+          <w:szCs w:val="24"/>
+          <w:lang w:bidi="fr-FR"/>
+        </w:rPr>
+        <w:t>cube,x</w:t>
+      </w:r>
+      <w:proofErr w:type="gramEnd"/>
+      <w:r>
+        <w:rPr>
+          <w:sz w:val="24"/>
+          <w:szCs w:val="24"/>
+          <w:lang w:bidi="fr-FR"/>
+        </w:rPr>
+        <w:t>,y,z,couleur</w:t>
+      </w:r>
+      <w:proofErr w:type="spellEnd"/>
+      <w:r>
+        <w:rPr>
+          <w:sz w:val="24"/>
+          <w:szCs w:val="24"/>
+          <w:lang w:bidi="fr-FR"/>
+        </w:rPr>
+        <w:t>) qui permet de créer un cube</w:t>
+      </w:r>
+    </w:p>
+    <w:p>
+      <w:pPr>
+        <w:pStyle w:val="Coordonnes"/>
+        <w:jc w:val="both"/>
+        <w:rPr>
+          <w:sz w:val="24"/>
+          <w:szCs w:val="24"/>
+          <w:lang w:bidi="fr-FR"/>
+        </w:rPr>
+      </w:pPr>
+      <w:r>
+        <w:rPr>
+          <w:sz w:val="24"/>
+          <w:szCs w:val="24"/>
+          <w:lang w:bidi="fr-FR"/>
+        </w:rPr>
+        <w:t xml:space="preserve">• </w:t>
+      </w:r>
+      <w:proofErr w:type="spellStart"/>
+      <w:r>
+        <w:rPr>
+          <w:sz w:val="24"/>
+          <w:szCs w:val="24"/>
+          <w:lang w:bidi="fr-FR"/>
+        </w:rPr>
+        <w:t>ajouterQueue</w:t>
+      </w:r>
+      <w:proofErr w:type="spellEnd"/>
+      <w:r>
+        <w:rPr>
+          <w:sz w:val="24"/>
+          <w:szCs w:val="24"/>
+          <w:lang w:bidi="fr-FR"/>
+        </w:rPr>
+        <w:t>(</w:t>
+      </w:r>
+      <w:proofErr w:type="spellStart"/>
+      <w:proofErr w:type="gramStart"/>
+      <w:r>
+        <w:rPr>
+          <w:sz w:val="24"/>
+          <w:szCs w:val="24"/>
+          <w:lang w:bidi="fr-FR"/>
+        </w:rPr>
+        <w:t>e,L</w:t>
+      </w:r>
+      <w:proofErr w:type="spellEnd"/>
+      <w:proofErr w:type="gramEnd"/>
+      <w:r>
+        <w:rPr>
+          <w:sz w:val="24"/>
+          <w:szCs w:val="24"/>
+          <w:lang w:bidi="fr-FR"/>
+        </w:rPr>
+        <w:t>) qui permet l'ajout de l'élément e à la fin de la liste L</w:t>
+      </w:r>
+    </w:p>
+    <w:p>
+      <w:pPr>
+        <w:pStyle w:val="Coordonnes"/>
+        <w:jc w:val="both"/>
+        <w:rPr>
+          <w:sz w:val="24"/>
+          <w:szCs w:val="24"/>
+          <w:lang w:bidi="fr-FR"/>
+        </w:rPr>
+      </w:pPr>
+    </w:p>
+    <w:p>
+      <w:pPr>
+        <w:pStyle w:val="Coordonnes"/>
+        <w:jc w:val="both"/>
+        <w:rPr>
+          <w:sz w:val="24"/>
+          <w:szCs w:val="24"/>
+          <w:lang w:bidi="fr-FR"/>
+        </w:rPr>
+      </w:pPr>
+      <w:r>
+        <w:rPr>
+          <w:sz w:val="24"/>
+          <w:szCs w:val="24"/>
+          <w:lang w:bidi="fr-FR"/>
+        </w:rPr>
+        <w:t>Données :</w:t>
+      </w:r>
+    </w:p>
+    <w:p>
+      <w:pPr>
+        <w:pStyle w:val="Coordonnes"/>
+        <w:jc w:val="both"/>
+        <w:rPr>
+          <w:sz w:val="24"/>
+          <w:szCs w:val="24"/>
+          <w:lang w:bidi="fr-FR"/>
+        </w:rPr>
+      </w:pPr>
+      <w:r>
+        <w:rPr>
+          <w:sz w:val="24"/>
+          <w:szCs w:val="24"/>
+          <w:lang w:bidi="fr-FR"/>
+        </w:rPr>
+        <w:t xml:space="preserve">• </w:t>
+      </w:r>
+      <w:proofErr w:type="spellStart"/>
+      <w:r>
+        <w:rPr>
+          <w:sz w:val="24"/>
+          <w:szCs w:val="24"/>
+          <w:lang w:bidi="fr-FR"/>
+        </w:rPr>
+        <w:t>taille_cube</w:t>
+      </w:r>
+      <w:proofErr w:type="spellEnd"/>
+      <w:r>
+        <w:rPr>
+          <w:sz w:val="24"/>
+          <w:szCs w:val="24"/>
+          <w:lang w:bidi="fr-FR"/>
+        </w:rPr>
+        <w:t xml:space="preserve"> : la taille du cube de génération 0</w:t>
+      </w:r>
+    </w:p>
+    <w:p>
+      <w:pPr>
+        <w:pStyle w:val="Coordonnes"/>
+        <w:jc w:val="both"/>
+        <w:rPr>
+          <w:sz w:val="24"/>
+          <w:szCs w:val="24"/>
+          <w:lang w:bidi="fr-FR"/>
+        </w:rPr>
+      </w:pPr>
+      <w:r>
+        <w:rPr>
+          <w:sz w:val="24"/>
+          <w:szCs w:val="24"/>
+          <w:lang w:bidi="fr-FR"/>
+        </w:rPr>
+        <w:t>• m : numéro de la génération à construire (vaut 0 au lancement de l'algorithme)</w:t>
+      </w:r>
+    </w:p>
+    <w:p>
+      <w:pPr>
+        <w:pStyle w:val="Coordonnes"/>
+        <w:jc w:val="both"/>
+        <w:rPr>
+          <w:sz w:val="24"/>
+          <w:szCs w:val="24"/>
+          <w:lang w:bidi="fr-FR"/>
+        </w:rPr>
+      </w:pPr>
+      <w:r>
+        <w:rPr>
+          <w:sz w:val="24"/>
+          <w:szCs w:val="24"/>
+          <w:lang w:bidi="fr-FR"/>
+        </w:rPr>
+        <w:t>• n : nombre total de génération à construire</w:t>
+      </w:r>
+    </w:p>
+    <w:p>
+      <w:pPr>
+        <w:pStyle w:val="Coordonnes"/>
+        <w:jc w:val="both"/>
+        <w:rPr>
+          <w:sz w:val="24"/>
+          <w:szCs w:val="24"/>
+          <w:lang w:bidi="fr-FR"/>
+        </w:rPr>
+      </w:pPr>
+      <w:r>
+        <w:rPr>
+          <w:sz w:val="24"/>
+          <w:szCs w:val="24"/>
+          <w:lang w:bidi="fr-FR"/>
+        </w:rPr>
+        <w:t>• L : une liste vide</w:t>
+      </w:r>
+    </w:p>
+    <w:p>
+      <w:pPr>
+        <w:pStyle w:val="Coordonnes"/>
+        <w:jc w:val="both"/>
+        <w:rPr>
+          <w:sz w:val="24"/>
+          <w:szCs w:val="24"/>
+          <w:lang w:bidi="fr-FR"/>
+        </w:rPr>
+      </w:pPr>
+      <w:r>
+        <w:rPr>
+          <w:sz w:val="24"/>
+          <w:szCs w:val="24"/>
+          <w:lang w:bidi="fr-FR"/>
+        </w:rPr>
+        <w:t>• x, y, z</w:t>
+      </w:r>
+      <w:r>
+        <w:rPr>
+          <w:sz w:val="24"/>
+          <w:szCs w:val="24"/>
+          <w:lang w:bidi="fr-FR"/>
+        </w:rPr>
+        <w:t xml:space="preserve"> </w:t>
+      </w:r>
+      <w:r>
+        <w:rPr>
+          <w:sz w:val="24"/>
+          <w:szCs w:val="24"/>
+          <w:lang w:bidi="fr-FR"/>
+        </w:rPr>
+        <w:t xml:space="preserve">: position d'une </w:t>
+      </w:r>
+      <w:proofErr w:type="spellStart"/>
+      <w:r>
+        <w:rPr>
+          <w:sz w:val="24"/>
+          <w:szCs w:val="24"/>
+          <w:lang w:bidi="fr-FR"/>
+        </w:rPr>
+        <w:t>vertice</w:t>
+      </w:r>
+      <w:proofErr w:type="spellEnd"/>
+      <w:r>
+        <w:rPr>
+          <w:sz w:val="24"/>
+          <w:szCs w:val="24"/>
+          <w:lang w:bidi="fr-FR"/>
+        </w:rPr>
+        <w:t xml:space="preserve"> du cube de génération 0</w:t>
+      </w:r>
+    </w:p>
+    <w:p>
+      <w:pPr>
+        <w:pStyle w:val="Coordonnes"/>
+        <w:jc w:val="both"/>
+        <w:rPr>
+          <w:sz w:val="24"/>
+          <w:szCs w:val="24"/>
+          <w:lang w:bidi="fr-FR"/>
+        </w:rPr>
+      </w:pPr>
+      <w:r>
+        <w:rPr>
+          <w:sz w:val="24"/>
+          <w:szCs w:val="24"/>
+          <w:lang w:bidi="fr-FR"/>
+        </w:rPr>
+        <w:t>• flag : entier servant de flag pour ne pas const</w:t>
+      </w:r>
+      <w:r>
+        <w:rPr>
+          <w:sz w:val="24"/>
+          <w:szCs w:val="24"/>
+          <w:lang w:bidi="fr-FR"/>
+        </w:rPr>
+        <w:t>r</w:t>
+      </w:r>
+      <w:r>
+        <w:rPr>
+          <w:sz w:val="24"/>
+          <w:szCs w:val="24"/>
+          <w:lang w:bidi="fr-FR"/>
+        </w:rPr>
+        <w:t>uire de cube derrière une face</w:t>
+      </w:r>
+    </w:p>
+    <w:p>
+      <w:pPr>
+        <w:pStyle w:val="Coordonnes"/>
+        <w:jc w:val="both"/>
+        <w:rPr>
+          <w:sz w:val="24"/>
+          <w:szCs w:val="24"/>
+          <w:lang w:bidi="fr-FR"/>
+        </w:rPr>
+      </w:pPr>
+    </w:p>
+    <w:p>
+      <w:pPr>
+        <w:pStyle w:val="Coordonnes"/>
+        <w:jc w:val="both"/>
+        <w:rPr>
+          <w:sz w:val="24"/>
+          <w:szCs w:val="24"/>
+          <w:lang w:bidi="fr-FR"/>
+        </w:rPr>
+      </w:pPr>
+      <w:r>
+        <w:rPr>
+          <w:sz w:val="24"/>
+          <w:szCs w:val="24"/>
+          <w:lang w:bidi="fr-FR"/>
+        </w:rPr>
+        <w:t>Résultat :</w:t>
+      </w:r>
+    </w:p>
+    <w:p>
+      <w:pPr>
+        <w:pStyle w:val="Coordonnes"/>
+        <w:jc w:val="both"/>
+        <w:rPr>
+          <w:sz w:val="24"/>
+          <w:szCs w:val="24"/>
+          <w:lang w:bidi="fr-FR"/>
+        </w:rPr>
+      </w:pPr>
+      <w:r>
+        <w:rPr>
+          <w:sz w:val="24"/>
+          <w:szCs w:val="24"/>
+          <w:lang w:bidi="fr-FR"/>
+        </w:rPr>
+        <w:t>• L : une liste contenant les données de tous les cubes crée (position, taille, ...)</w:t>
+      </w:r>
+    </w:p>
+    <w:p>
+      <w:pPr>
+        <w:pStyle w:val="Coordonnes"/>
+        <w:jc w:val="left"/>
+        <w:rPr>
+          <w:sz w:val="24"/>
+          <w:szCs w:val="24"/>
+          <w:lang w:bidi="fr-FR"/>
+        </w:rPr>
+      </w:pPr>
+      <w:r>
+        <w:rPr>
+          <w:noProof/>
+        </w:rPr>
+        <w:lastRenderedPageBreak/>
+        <w:drawing>
+          <wp:anchor distT="0" distB="0" distL="114300" distR="114300" simplePos="0" relativeHeight="251675648" behindDoc="0" locked="0" layoutInCell="1" allowOverlap="1" wp14:anchorId="210F27D1" wp14:editId="779F0526">
+            <wp:simplePos x="0" y="0"/>
+            <wp:positionH relativeFrom="margin">
+              <wp:posOffset>264473</wp:posOffset>
+            </wp:positionH>
+            <wp:positionV relativeFrom="paragraph">
+              <wp:posOffset>277940</wp:posOffset>
             </wp:positionV>
             <wp:extent cx="5056505" cy="7931785"/>
             <wp:effectExtent l="0" t="0" r="0" b="0"/>
@@ -3716,7 +5327,7 @@
                     <pic:cNvPicPr/>
                   </pic:nvPicPr>
                   <pic:blipFill>
-                    <a:blip r:embed="rId18">
+                    <a:blip r:embed="rId20">
                       <a:extLst>
                         <a:ext uri="{28A0092B-C50C-407E-A947-70E740481C1C}">
                           <a14:useLocalDpi xmlns:a14="http://schemas.microsoft.com/office/drawing/2010/main" val="0"/>
@@ -3748,1372 +5359,11 @@
           </wp:anchor>
         </w:drawing>
       </w:r>
-      <w:r>
-        <w:rPr>
-          <w:sz w:val="24"/>
-          <w:szCs w:val="24"/>
-          <w:lang w:bidi="fr-FR"/>
-        </w:rPr>
-        <w:t xml:space="preserve">• L : une liste contenant les données de tous les cubes </w:t>
-      </w:r>
-      <w:r>
-        <w:rPr>
-          <w:sz w:val="24"/>
-          <w:szCs w:val="24"/>
-          <w:lang w:bidi="fr-FR"/>
-        </w:rPr>
-        <w:t>crée</w:t>
-      </w:r>
-      <w:r>
-        <w:rPr>
-          <w:sz w:val="24"/>
-          <w:szCs w:val="24"/>
-          <w:lang w:bidi="fr-FR"/>
-        </w:rPr>
-        <w:t xml:space="preserve"> (position, taille, ...)</w:t>
-      </w:r>
-    </w:p>
-    <w:p>
-      <w:pPr>
-        <w:pStyle w:val="Coordonnes"/>
-        <w:jc w:val="left"/>
-        <w:rPr>
-          <w:sz w:val="40"/>
-          <w:szCs w:val="40"/>
-          <w:lang w:bidi="fr-FR"/>
-        </w:rPr>
-      </w:pPr>
-      <w:r>
-        <w:rPr>
-          <w:sz w:val="40"/>
-          <w:szCs w:val="40"/>
-          <w:lang w:bidi="fr-FR"/>
-        </w:rPr>
-        <w:lastRenderedPageBreak/>
-        <w:t>Utilisation d’</w:t>
-      </w:r>
-      <w:r>
-        <w:rPr>
-          <w:sz w:val="40"/>
-          <w:szCs w:val="40"/>
-          <w:lang w:bidi="fr-FR"/>
-        </w:rPr>
-        <w:t>O</w:t>
-      </w:r>
-      <w:r>
-        <w:rPr>
-          <w:sz w:val="40"/>
-          <w:szCs w:val="40"/>
-          <w:lang w:bidi="fr-FR"/>
-        </w:rPr>
-        <w:t>penGL :</w:t>
-      </w:r>
-    </w:p>
-    <w:p>
-      <w:pPr>
-        <w:pStyle w:val="Coordonnes"/>
-        <w:jc w:val="left"/>
-        <w:rPr>
-          <w:sz w:val="24"/>
-          <w:szCs w:val="24"/>
-          <w:lang w:bidi="fr-FR"/>
-        </w:rPr>
-      </w:pPr>
-    </w:p>
-    <w:p>
-      <w:pPr>
-        <w:pStyle w:val="Coordonnes"/>
-        <w:jc w:val="left"/>
-        <w:rPr>
-          <w:sz w:val="24"/>
-          <w:szCs w:val="24"/>
-          <w:lang w:bidi="fr-FR"/>
-        </w:rPr>
-      </w:pPr>
-      <w:r>
-        <w:rPr>
-          <w:sz w:val="24"/>
-          <w:szCs w:val="24"/>
-          <w:lang w:bidi="fr-FR"/>
-        </w:rPr>
-        <w:t xml:space="preserve">Pour gérer le coté affichage de nos résultats, on utilise </w:t>
-      </w:r>
-      <w:r>
-        <w:rPr>
-          <w:sz w:val="24"/>
-          <w:szCs w:val="24"/>
-          <w:lang w:bidi="fr-FR"/>
-        </w:rPr>
-        <w:t>O</w:t>
-      </w:r>
-      <w:r>
-        <w:rPr>
-          <w:sz w:val="24"/>
-          <w:szCs w:val="24"/>
-          <w:lang w:bidi="fr-FR"/>
-        </w:rPr>
-        <w:t>penGL, une librairie graphique 3D</w:t>
-      </w:r>
-      <w:r>
-        <w:rPr>
-          <w:sz w:val="24"/>
-          <w:szCs w:val="24"/>
-          <w:lang w:bidi="fr-FR"/>
-        </w:rPr>
-        <w:t xml:space="preserve">. Cette libraire va permettre de </w:t>
-      </w:r>
-      <w:r>
-        <w:rPr>
-          <w:sz w:val="24"/>
-          <w:szCs w:val="24"/>
-          <w:lang w:bidi="fr-FR"/>
-        </w:rPr>
-        <w:t>réaliser</w:t>
-      </w:r>
-      <w:r>
-        <w:rPr>
-          <w:sz w:val="24"/>
-          <w:szCs w:val="24"/>
-          <w:lang w:bidi="fr-FR"/>
-        </w:rPr>
-        <w:t xml:space="preserve"> tou</w:t>
-      </w:r>
-      <w:r>
-        <w:rPr>
-          <w:sz w:val="24"/>
-          <w:szCs w:val="24"/>
-          <w:lang w:bidi="fr-FR"/>
-        </w:rPr>
-        <w:t>s</w:t>
-      </w:r>
-      <w:r>
-        <w:rPr>
-          <w:sz w:val="24"/>
-          <w:szCs w:val="24"/>
-          <w:lang w:bidi="fr-FR"/>
-        </w:rPr>
-        <w:t xml:space="preserve"> les tracés, de définir notre point de vue (position de la caméra) </w:t>
-      </w:r>
-    </w:p>
-    <w:p>
-      <w:pPr>
-        <w:pStyle w:val="Coordonnes"/>
-        <w:jc w:val="left"/>
-        <w:rPr>
-          <w:sz w:val="40"/>
-          <w:szCs w:val="40"/>
-          <w:lang w:bidi="fr-FR"/>
-        </w:rPr>
-      </w:pPr>
-    </w:p>
-    <w:p>
-      <w:pPr>
-        <w:pStyle w:val="Coordonnes"/>
-        <w:jc w:val="left"/>
-        <w:rPr>
-          <w:sz w:val="40"/>
-          <w:szCs w:val="40"/>
-          <w:lang w:bidi="fr-FR"/>
-        </w:rPr>
-      </w:pPr>
-    </w:p>
-    <w:p>
-      <w:pPr>
-        <w:pStyle w:val="Coordonnes"/>
-        <w:jc w:val="left"/>
-        <w:rPr>
-          <w:sz w:val="40"/>
-          <w:szCs w:val="40"/>
-          <w:lang w:bidi="fr-FR"/>
-        </w:rPr>
-      </w:pPr>
-      <w:r>
-        <w:rPr>
-          <w:sz w:val="40"/>
-          <w:szCs w:val="40"/>
-          <w:lang w:bidi="fr-FR"/>
-        </w:rPr>
-        <w:t>Résultats obtenus</w:t>
-      </w:r>
-      <w:r>
-        <w:rPr>
-          <w:sz w:val="40"/>
-          <w:szCs w:val="40"/>
-          <w:lang w:bidi="fr-FR"/>
-        </w:rPr>
-        <w:t> :</w:t>
-      </w:r>
-    </w:p>
-    <w:p>
-      <w:pPr>
-        <w:pStyle w:val="Coordonnes"/>
-        <w:jc w:val="left"/>
-        <w:rPr>
-          <w:sz w:val="24"/>
-          <w:szCs w:val="24"/>
-          <w:lang w:bidi="fr-FR"/>
-        </w:rPr>
-      </w:pPr>
-    </w:p>
-    <w:p>
-      <w:pPr>
-        <w:pStyle w:val="Coordonnes"/>
-        <w:jc w:val="left"/>
-        <w:rPr>
-          <w:sz w:val="24"/>
-          <w:szCs w:val="24"/>
-          <w:lang w:bidi="fr-FR"/>
-        </w:rPr>
-      </w:pPr>
-      <w:r>
-        <w:rPr>
-          <w:b/>
-          <w:bCs/>
-          <w:sz w:val="24"/>
-          <w:szCs w:val="24"/>
-          <w:lang w:bidi="fr-FR"/>
-        </w:rPr>
-        <w:t>Avant le l</w:t>
-      </w:r>
-      <w:r>
-        <w:rPr>
-          <w:b/>
-          <w:bCs/>
-          <w:sz w:val="24"/>
-          <w:szCs w:val="24"/>
-          <w:lang w:bidi="fr-FR"/>
-        </w:rPr>
-        <w:t xml:space="preserve">ancement </w:t>
-      </w:r>
-      <w:r>
-        <w:rPr>
-          <w:b/>
-          <w:bCs/>
-          <w:sz w:val="24"/>
-          <w:szCs w:val="24"/>
-          <w:lang w:bidi="fr-FR"/>
-        </w:rPr>
-        <w:t>du programme</w:t>
-      </w:r>
-      <w:r>
-        <w:rPr>
-          <w:b/>
-          <w:bCs/>
-          <w:sz w:val="24"/>
-          <w:szCs w:val="24"/>
-          <w:lang w:bidi="fr-FR"/>
-        </w:rPr>
-        <w:t> :</w:t>
-      </w:r>
-    </w:p>
-    <w:p>
-      <w:pPr>
-        <w:pStyle w:val="Coordonnes"/>
-        <w:jc w:val="left"/>
-        <w:rPr>
-          <w:i/>
-          <w:iCs/>
-          <w:sz w:val="24"/>
-          <w:szCs w:val="24"/>
-          <w:lang w:bidi="fr-FR"/>
-        </w:rPr>
-      </w:pPr>
-    </w:p>
-    <w:p>
-      <w:pPr>
-        <w:pStyle w:val="Coordonnes"/>
-        <w:jc w:val="both"/>
-        <w:rPr>
-          <w:sz w:val="24"/>
-          <w:szCs w:val="24"/>
-          <w:lang w:bidi="fr-FR"/>
-        </w:rPr>
-      </w:pPr>
-      <w:r>
-        <w:rPr>
-          <w:sz w:val="24"/>
-          <w:szCs w:val="24"/>
-          <w:lang w:bidi="fr-FR"/>
-        </w:rPr>
-        <w:t>Avant de lancer le programme, il faut définir les différentes caractéristiques de notre futur</w:t>
-      </w:r>
-      <w:r>
-        <w:rPr>
-          <w:sz w:val="24"/>
-          <w:szCs w:val="24"/>
-          <w:lang w:bidi="fr-FR"/>
-        </w:rPr>
-        <w:t>e modélisation</w:t>
-      </w:r>
-      <w:r>
-        <w:rPr>
-          <w:sz w:val="24"/>
-          <w:szCs w:val="24"/>
-          <w:lang w:bidi="fr-FR"/>
-        </w:rPr>
-        <w:t xml:space="preserve"> </w:t>
-      </w:r>
-      <w:r>
-        <w:rPr>
-          <w:sz w:val="24"/>
-          <w:szCs w:val="24"/>
-          <w:lang w:bidi="fr-FR"/>
-        </w:rPr>
-        <w:t>3D :</w:t>
-      </w:r>
-    </w:p>
-    <w:p>
-      <w:pPr>
-        <w:pStyle w:val="Coordonnes"/>
-        <w:jc w:val="both"/>
-        <w:rPr>
-          <w:sz w:val="24"/>
-          <w:szCs w:val="24"/>
-          <w:lang w:bidi="fr-FR"/>
-        </w:rPr>
-      </w:pPr>
-    </w:p>
-    <w:p>
-      <w:pPr>
-        <w:pStyle w:val="Coordonnes"/>
-        <w:jc w:val="both"/>
-        <w:rPr>
-          <w:sz w:val="24"/>
-          <w:szCs w:val="24"/>
-          <w:lang w:bidi="fr-FR"/>
-        </w:rPr>
-      </w:pPr>
-      <w:r>
-        <w:rPr>
-          <w:sz w:val="24"/>
-          <w:szCs w:val="24"/>
-          <w:lang w:bidi="fr-FR"/>
-        </w:rPr>
-        <w:t>1)</w:t>
-      </w:r>
-      <w:r>
-        <w:rPr>
-          <w:sz w:val="24"/>
-          <w:szCs w:val="24"/>
-          <w:lang w:bidi="fr-FR"/>
-        </w:rPr>
-        <w:t xml:space="preserve"> La position de la caméra dans l’espace</w:t>
-      </w:r>
-    </w:p>
-    <w:p>
-      <w:pPr>
-        <w:pStyle w:val="Coordonnes"/>
-        <w:jc w:val="both"/>
-        <w:rPr>
-          <w:sz w:val="24"/>
-          <w:szCs w:val="24"/>
-          <w:lang w:bidi="fr-FR"/>
-        </w:rPr>
-      </w:pPr>
-      <w:r>
-        <w:rPr>
-          <w:sz w:val="24"/>
-          <w:szCs w:val="24"/>
-          <w:lang w:bidi="fr-FR"/>
-        </w:rPr>
-        <w:t>2) La taille du cube de première génération</w:t>
-      </w:r>
-    </w:p>
-    <w:p>
-      <w:pPr>
-        <w:pStyle w:val="Coordonnes"/>
-        <w:jc w:val="both"/>
-        <w:rPr>
-          <w:sz w:val="24"/>
-          <w:szCs w:val="24"/>
-          <w:lang w:bidi="fr-FR"/>
-        </w:rPr>
-      </w:pPr>
-      <w:r>
-        <w:rPr>
-          <w:sz w:val="24"/>
-          <w:szCs w:val="24"/>
-          <w:lang w:bidi="fr-FR"/>
-        </w:rPr>
-        <w:t>3) Le nombre de génération créée</w:t>
-      </w:r>
-    </w:p>
-    <w:p>
-      <w:pPr>
-        <w:pStyle w:val="Coordonnes"/>
-        <w:jc w:val="both"/>
-        <w:rPr>
-          <w:sz w:val="24"/>
-          <w:szCs w:val="24"/>
-          <w:lang w:bidi="fr-FR"/>
-        </w:rPr>
-      </w:pPr>
-      <w:r>
-        <w:rPr>
-          <w:sz w:val="24"/>
-          <w:szCs w:val="24"/>
-          <w:lang w:bidi="fr-FR"/>
-        </w:rPr>
-        <w:t>4) La position du cube de première génération dans l’espace</w:t>
-      </w:r>
-    </w:p>
-    <w:p>
-      <w:pPr>
-        <w:pStyle w:val="Coordonnes"/>
-        <w:jc w:val="both"/>
-        <w:rPr>
-          <w:sz w:val="24"/>
-          <w:szCs w:val="24"/>
-          <w:lang w:bidi="fr-FR"/>
-        </w:rPr>
-      </w:pPr>
-      <w:r>
-        <w:rPr>
-          <w:noProof/>
-        </w:rPr>
-        <w:drawing>
-          <wp:anchor distT="0" distB="0" distL="114300" distR="114300" simplePos="0" relativeHeight="251664384" behindDoc="0" locked="0" layoutInCell="1" allowOverlap="1" wp14:anchorId="113DEB52" wp14:editId="7340A60B">
-            <wp:simplePos x="0" y="0"/>
-            <wp:positionH relativeFrom="column">
-              <wp:posOffset>760730</wp:posOffset>
-            </wp:positionH>
-            <wp:positionV relativeFrom="paragraph">
-              <wp:posOffset>207010</wp:posOffset>
-            </wp:positionV>
-            <wp:extent cx="3691255" cy="1515745"/>
-            <wp:effectExtent l="0" t="0" r="4445" b="8255"/>
-            <wp:wrapSquare wrapText="bothSides"/>
-            <wp:docPr id="9" name="Image 9"/>
-            <wp:cNvGraphicFramePr>
-              <a:graphicFrameLocks xmlns:a="http://schemas.openxmlformats.org/drawingml/2006/main" noChangeAspect="1"/>
-            </wp:cNvGraphicFramePr>
-            <a:graphic xmlns:a="http://schemas.openxmlformats.org/drawingml/2006/main">
-              <a:graphicData uri="http://schemas.openxmlformats.org/drawingml/2006/picture">
-                <pic:pic xmlns:pic="http://schemas.openxmlformats.org/drawingml/2006/picture">
-                  <pic:nvPicPr>
-                    <pic:cNvPr id="1" name=""/>
-                    <pic:cNvPicPr/>
-                  </pic:nvPicPr>
-                  <pic:blipFill>
-                    <a:blip r:embed="rId19">
-                      <a:extLst>
-                        <a:ext uri="{28A0092B-C50C-407E-A947-70E740481C1C}">
-                          <a14:useLocalDpi xmlns:a14="http://schemas.microsoft.com/office/drawing/2010/main" val="0"/>
-                        </a:ext>
-                      </a:extLst>
-                    </a:blip>
-                    <a:stretch>
-                      <a:fillRect/>
-                    </a:stretch>
-                  </pic:blipFill>
-                  <pic:spPr>
-                    <a:xfrm>
-                      <a:off x="0" y="0"/>
-                      <a:ext cx="3691255" cy="1515745"/>
-                    </a:xfrm>
-                    <a:prstGeom prst="rect">
-                      <a:avLst/>
-                    </a:prstGeom>
-                  </pic:spPr>
-                </pic:pic>
-              </a:graphicData>
-            </a:graphic>
-            <wp14:sizeRelH relativeFrom="margin">
-              <wp14:pctWidth>0</wp14:pctWidth>
-            </wp14:sizeRelH>
-            <wp14:sizeRelV relativeFrom="margin">
-              <wp14:pctHeight>0</wp14:pctHeight>
-            </wp14:sizeRelV>
-          </wp:anchor>
-        </w:drawing>
-      </w:r>
-    </w:p>
-    <w:p>
-      <w:pPr>
-        <w:pStyle w:val="Coordonnes"/>
-        <w:jc w:val="both"/>
-        <w:rPr>
-          <w:sz w:val="24"/>
-          <w:szCs w:val="24"/>
-          <w:lang w:bidi="fr-FR"/>
-        </w:rPr>
-      </w:pPr>
-    </w:p>
-    <w:p>
-      <w:pPr>
-        <w:pStyle w:val="Coordonnes"/>
-        <w:jc w:val="both"/>
-        <w:rPr>
-          <w:sz w:val="24"/>
-          <w:szCs w:val="24"/>
-          <w:lang w:bidi="fr-FR"/>
-        </w:rPr>
-      </w:pPr>
-    </w:p>
-    <w:p>
-      <w:pPr>
-        <w:pStyle w:val="Coordonnes"/>
-        <w:jc w:val="both"/>
-        <w:rPr>
-          <w:sz w:val="24"/>
-          <w:szCs w:val="24"/>
-          <w:lang w:bidi="fr-FR"/>
-        </w:rPr>
-      </w:pPr>
-    </w:p>
-    <w:p>
-      <w:pPr>
-        <w:pStyle w:val="Coordonnes"/>
-        <w:jc w:val="both"/>
-        <w:rPr>
-          <w:sz w:val="24"/>
-          <w:szCs w:val="24"/>
-          <w:lang w:bidi="fr-FR"/>
-        </w:rPr>
-      </w:pPr>
-    </w:p>
-    <w:p>
-      <w:pPr>
-        <w:pStyle w:val="Coordonnes"/>
-        <w:jc w:val="both"/>
-        <w:rPr>
-          <w:sz w:val="24"/>
-          <w:szCs w:val="24"/>
-          <w:lang w:bidi="fr-FR"/>
-        </w:rPr>
-      </w:pPr>
-    </w:p>
-    <w:p>
-      <w:pPr>
-        <w:pStyle w:val="Coordonnes"/>
-        <w:jc w:val="both"/>
-        <w:rPr>
-          <w:sz w:val="24"/>
-          <w:szCs w:val="24"/>
-          <w:lang w:bidi="fr-FR"/>
-        </w:rPr>
-      </w:pPr>
-    </w:p>
-    <w:p>
-      <w:pPr>
-        <w:pStyle w:val="Coordonnes"/>
-        <w:jc w:val="both"/>
-        <w:rPr>
-          <w:sz w:val="24"/>
-          <w:szCs w:val="24"/>
-          <w:lang w:bidi="fr-FR"/>
-        </w:rPr>
-      </w:pPr>
-    </w:p>
-    <w:p>
-      <w:pPr>
-        <w:pStyle w:val="Coordonnes"/>
-        <w:jc w:val="both"/>
-        <w:rPr>
-          <w:sz w:val="24"/>
-          <w:szCs w:val="24"/>
-          <w:lang w:bidi="fr-FR"/>
-        </w:rPr>
-      </w:pPr>
-    </w:p>
-    <w:p>
-      <w:pPr>
-        <w:pStyle w:val="Coordonnes"/>
-        <w:jc w:val="both"/>
-        <w:rPr>
-          <w:sz w:val="24"/>
-          <w:szCs w:val="24"/>
-          <w:lang w:bidi="fr-FR"/>
-        </w:rPr>
-      </w:pPr>
-      <w:r>
-        <w:rPr>
-          <w:sz w:val="24"/>
-          <w:szCs w:val="24"/>
-          <w:lang w:bidi="fr-FR"/>
-        </w:rPr>
-        <w:t xml:space="preserve">Dans cet exemple, on aura un cube initial de taille 6 unités. </w:t>
-      </w:r>
-      <w:r>
-        <w:rPr>
-          <w:sz w:val="24"/>
-          <w:szCs w:val="24"/>
-          <w:lang w:bidi="fr-FR"/>
-        </w:rPr>
-        <w:t>La position d</w:t>
-      </w:r>
-      <w:r>
-        <w:rPr>
-          <w:sz w:val="24"/>
-          <w:szCs w:val="24"/>
-          <w:lang w:bidi="fr-FR"/>
-        </w:rPr>
-        <w:t xml:space="preserve">e la vertice située en </w:t>
-      </w:r>
-      <w:r>
-        <w:rPr>
-          <w:sz w:val="24"/>
-          <w:szCs w:val="24"/>
-          <w:lang w:bidi="fr-FR"/>
-        </w:rPr>
-        <w:t>haut arrière gauche</w:t>
-      </w:r>
-      <w:r>
-        <w:rPr>
-          <w:sz w:val="24"/>
-          <w:szCs w:val="24"/>
-          <w:lang w:bidi="fr-FR"/>
-        </w:rPr>
-        <w:t xml:space="preserve"> (quand la </w:t>
-      </w:r>
-      <w:r>
-        <w:rPr>
-          <w:sz w:val="24"/>
-          <w:szCs w:val="24"/>
-          <w:lang w:bidi="fr-FR"/>
-        </w:rPr>
-        <w:t>caméra</w:t>
-      </w:r>
-      <w:r>
-        <w:rPr>
-          <w:sz w:val="24"/>
-          <w:szCs w:val="24"/>
-          <w:lang w:bidi="fr-FR"/>
-        </w:rPr>
-        <w:t xml:space="preserve"> est situé</w:t>
-      </w:r>
-      <w:r>
-        <w:rPr>
-          <w:sz w:val="24"/>
-          <w:szCs w:val="24"/>
-          <w:lang w:bidi="fr-FR"/>
-        </w:rPr>
-        <w:t>e</w:t>
-      </w:r>
-      <w:r>
-        <w:rPr>
-          <w:sz w:val="24"/>
-          <w:szCs w:val="24"/>
-          <w:lang w:bidi="fr-FR"/>
-        </w:rPr>
-        <w:t xml:space="preserve"> en pos</w:t>
-      </w:r>
-      <w:r>
-        <w:rPr>
-          <w:sz w:val="24"/>
-          <w:szCs w:val="24"/>
-          <w:lang w:bidi="fr-FR"/>
-        </w:rPr>
-        <w:t>i</w:t>
-      </w:r>
-      <w:r>
-        <w:rPr>
-          <w:sz w:val="24"/>
-          <w:szCs w:val="24"/>
-          <w:lang w:bidi="fr-FR"/>
-        </w:rPr>
-        <w:t xml:space="preserve">tion x=y=0 et z&gt;0) </w:t>
-      </w:r>
-      <w:r>
-        <w:rPr>
-          <w:sz w:val="24"/>
-          <w:szCs w:val="24"/>
-          <w:lang w:bidi="fr-FR"/>
-        </w:rPr>
-        <w:t>est (-3,-3,0)</w:t>
-      </w:r>
-      <w:r>
-        <w:rPr>
-          <w:sz w:val="24"/>
-          <w:szCs w:val="24"/>
-          <w:lang w:bidi="fr-FR"/>
-        </w:rPr>
-        <w:t>. Enfin, on a choisi d’avoir 5 génération</w:t>
-      </w:r>
-      <w:r>
-        <w:rPr>
-          <w:sz w:val="24"/>
-          <w:szCs w:val="24"/>
-          <w:lang w:bidi="fr-FR"/>
-        </w:rPr>
-        <w:t>s</w:t>
-      </w:r>
-      <w:r>
-        <w:rPr>
-          <w:sz w:val="24"/>
-          <w:szCs w:val="24"/>
-          <w:lang w:bidi="fr-FR"/>
-        </w:rPr>
-        <w:t xml:space="preserve"> de notre fractale</w:t>
-      </w:r>
-      <w:r>
-        <w:rPr>
-          <w:sz w:val="24"/>
-          <w:szCs w:val="24"/>
-          <w:lang w:bidi="fr-FR"/>
-        </w:rPr>
-        <w:t>.</w:t>
-      </w:r>
-    </w:p>
-    <w:p>
-      <w:pPr>
-        <w:pStyle w:val="Coordonnes"/>
-        <w:jc w:val="left"/>
-        <w:rPr>
-          <w:b/>
-          <w:bCs/>
-          <w:sz w:val="24"/>
-          <w:szCs w:val="24"/>
-          <w:lang w:bidi="fr-FR"/>
-        </w:rPr>
-      </w:pPr>
-    </w:p>
-    <w:p>
-      <w:pPr>
-        <w:pStyle w:val="Coordonnes"/>
-        <w:jc w:val="left"/>
-        <w:rPr>
-          <w:sz w:val="24"/>
-          <w:szCs w:val="24"/>
-          <w:lang w:bidi="fr-FR"/>
-        </w:rPr>
-      </w:pPr>
-      <w:r>
-        <w:rPr>
-          <w:b/>
-          <w:bCs/>
-          <w:sz w:val="24"/>
-          <w:szCs w:val="24"/>
-          <w:lang w:bidi="fr-FR"/>
-        </w:rPr>
-        <w:t>Après le l</w:t>
-      </w:r>
-      <w:r>
-        <w:rPr>
-          <w:b/>
-          <w:bCs/>
-          <w:sz w:val="24"/>
-          <w:szCs w:val="24"/>
-          <w:lang w:bidi="fr-FR"/>
-        </w:rPr>
-        <w:t xml:space="preserve">ancement </w:t>
-      </w:r>
-      <w:r>
-        <w:rPr>
-          <w:b/>
-          <w:bCs/>
-          <w:sz w:val="24"/>
-          <w:szCs w:val="24"/>
-          <w:lang w:bidi="fr-FR"/>
-        </w:rPr>
-        <w:t>du programme</w:t>
-      </w:r>
-      <w:r>
-        <w:rPr>
-          <w:b/>
-          <w:bCs/>
-          <w:sz w:val="24"/>
-          <w:szCs w:val="24"/>
-          <w:lang w:bidi="fr-FR"/>
-        </w:rPr>
-        <w:t> :</w:t>
-      </w:r>
-    </w:p>
-    <w:p>
-      <w:pPr>
-        <w:pStyle w:val="Coordonnes"/>
-        <w:jc w:val="both"/>
-        <w:rPr>
-          <w:sz w:val="24"/>
-          <w:szCs w:val="24"/>
-          <w:lang w:bidi="fr-FR"/>
-        </w:rPr>
-      </w:pPr>
-    </w:p>
-    <w:p>
-      <w:pPr>
-        <w:pStyle w:val="Coordonnes"/>
-        <w:jc w:val="both"/>
-        <w:rPr>
-          <w:sz w:val="24"/>
-          <w:szCs w:val="24"/>
-          <w:lang w:bidi="fr-FR"/>
-        </w:rPr>
-      </w:pPr>
-      <w:r>
-        <w:rPr>
-          <w:sz w:val="24"/>
-          <w:szCs w:val="24"/>
-          <w:lang w:bidi="fr-FR"/>
-        </w:rPr>
-        <w:t>Le programme va générer une fenêtre dans lequel va se trouver notre fractale.</w:t>
-      </w:r>
-    </w:p>
-    <w:p>
-      <w:pPr>
-        <w:pStyle w:val="Coordonnes"/>
-        <w:jc w:val="both"/>
-        <w:rPr>
-          <w:sz w:val="24"/>
-          <w:szCs w:val="24"/>
-          <w:lang w:bidi="fr-FR"/>
-        </w:rPr>
-      </w:pPr>
-      <w:r>
-        <w:rPr>
-          <w:noProof/>
-        </w:rPr>
-        <w:lastRenderedPageBreak/>
-        <w:drawing>
-          <wp:anchor distT="0" distB="0" distL="114300" distR="114300" simplePos="0" relativeHeight="251665408" behindDoc="0" locked="0" layoutInCell="1" allowOverlap="1" wp14:anchorId="00DC7847" wp14:editId="1C477710">
-            <wp:simplePos x="0" y="0"/>
-            <wp:positionH relativeFrom="margin">
-              <wp:align>center</wp:align>
-            </wp:positionH>
-            <wp:positionV relativeFrom="paragraph">
-              <wp:posOffset>112312</wp:posOffset>
-            </wp:positionV>
-            <wp:extent cx="2917825" cy="2291080"/>
-            <wp:effectExtent l="0" t="0" r="0" b="0"/>
-            <wp:wrapSquare wrapText="bothSides"/>
-            <wp:docPr id="10" name="Image 10"/>
-            <wp:cNvGraphicFramePr>
-              <a:graphicFrameLocks xmlns:a="http://schemas.openxmlformats.org/drawingml/2006/main" noChangeAspect="1"/>
-            </wp:cNvGraphicFramePr>
-            <a:graphic xmlns:a="http://schemas.openxmlformats.org/drawingml/2006/main">
-              <a:graphicData uri="http://schemas.openxmlformats.org/drawingml/2006/picture">
-                <pic:pic xmlns:pic="http://schemas.openxmlformats.org/drawingml/2006/picture">
-                  <pic:nvPicPr>
-                    <pic:cNvPr id="1" name=""/>
-                    <pic:cNvPicPr/>
-                  </pic:nvPicPr>
-                  <pic:blipFill>
-                    <a:blip r:embed="rId20" cstate="print">
-                      <a:extLst>
-                        <a:ext uri="{28A0092B-C50C-407E-A947-70E740481C1C}">
-                          <a14:useLocalDpi xmlns:a14="http://schemas.microsoft.com/office/drawing/2010/main" val="0"/>
-                        </a:ext>
-                      </a:extLst>
-                    </a:blip>
-                    <a:stretch>
-                      <a:fillRect/>
-                    </a:stretch>
-                  </pic:blipFill>
-                  <pic:spPr>
-                    <a:xfrm>
-                      <a:off x="0" y="0"/>
-                      <a:ext cx="2917825" cy="2291080"/>
-                    </a:xfrm>
-                    <a:prstGeom prst="rect">
-                      <a:avLst/>
-                    </a:prstGeom>
-                  </pic:spPr>
-                </pic:pic>
-              </a:graphicData>
-            </a:graphic>
-            <wp14:sizeRelH relativeFrom="margin">
-              <wp14:pctWidth>0</wp14:pctWidth>
-            </wp14:sizeRelH>
-            <wp14:sizeRelV relativeFrom="margin">
-              <wp14:pctHeight>0</wp14:pctHeight>
-            </wp14:sizeRelV>
-          </wp:anchor>
-        </w:drawing>
-      </w:r>
-    </w:p>
-    <w:p>
-      <w:pPr>
-        <w:pStyle w:val="Coordonnes"/>
-        <w:jc w:val="both"/>
-        <w:rPr>
-          <w:sz w:val="24"/>
-          <w:szCs w:val="24"/>
-          <w:lang w:bidi="fr-FR"/>
-        </w:rPr>
-      </w:pPr>
-    </w:p>
-    <w:p>
-      <w:pPr>
-        <w:pStyle w:val="Coordonnes"/>
-        <w:jc w:val="both"/>
-        <w:rPr>
-          <w:sz w:val="24"/>
-          <w:szCs w:val="24"/>
-          <w:lang w:bidi="fr-FR"/>
-        </w:rPr>
-      </w:pPr>
-    </w:p>
-    <w:p>
-      <w:pPr>
-        <w:pStyle w:val="Coordonnes"/>
-        <w:jc w:val="both"/>
-        <w:rPr>
-          <w:sz w:val="24"/>
-          <w:szCs w:val="24"/>
-          <w:lang w:bidi="fr-FR"/>
-        </w:rPr>
-      </w:pPr>
-    </w:p>
-    <w:p>
-      <w:pPr>
-        <w:pStyle w:val="Coordonnes"/>
-        <w:jc w:val="both"/>
-        <w:rPr>
-          <w:sz w:val="24"/>
-          <w:szCs w:val="24"/>
-          <w:lang w:bidi="fr-FR"/>
-        </w:rPr>
-      </w:pPr>
-    </w:p>
-    <w:p>
-      <w:pPr>
-        <w:pStyle w:val="Coordonnes"/>
-        <w:jc w:val="both"/>
-        <w:rPr>
-          <w:sz w:val="24"/>
-          <w:szCs w:val="24"/>
-          <w:lang w:bidi="fr-FR"/>
-        </w:rPr>
-      </w:pPr>
-    </w:p>
-    <w:p>
-      <w:pPr>
-        <w:pStyle w:val="Coordonnes"/>
-        <w:jc w:val="both"/>
-        <w:rPr>
-          <w:sz w:val="24"/>
-          <w:szCs w:val="24"/>
-          <w:lang w:bidi="fr-FR"/>
-        </w:rPr>
-      </w:pPr>
-    </w:p>
-    <w:p>
-      <w:pPr>
-        <w:pStyle w:val="Coordonnes"/>
-        <w:jc w:val="both"/>
-        <w:rPr>
-          <w:sz w:val="24"/>
-          <w:szCs w:val="24"/>
-          <w:lang w:bidi="fr-FR"/>
-        </w:rPr>
-      </w:pPr>
-    </w:p>
-    <w:p>
-      <w:pPr>
-        <w:pStyle w:val="Coordonnes"/>
-        <w:jc w:val="both"/>
-        <w:rPr>
-          <w:sz w:val="24"/>
-          <w:szCs w:val="24"/>
-          <w:lang w:bidi="fr-FR"/>
-        </w:rPr>
-      </w:pPr>
-    </w:p>
-    <w:p>
-      <w:pPr>
-        <w:pStyle w:val="Coordonnes"/>
-        <w:jc w:val="both"/>
-        <w:rPr>
-          <w:sz w:val="24"/>
-          <w:szCs w:val="24"/>
-          <w:lang w:bidi="fr-FR"/>
-        </w:rPr>
-      </w:pPr>
-    </w:p>
-    <w:p>
-      <w:pPr>
-        <w:pStyle w:val="Coordonnes"/>
-        <w:jc w:val="both"/>
-        <w:rPr>
-          <w:sz w:val="24"/>
-          <w:szCs w:val="24"/>
-          <w:lang w:bidi="fr-FR"/>
-        </w:rPr>
-      </w:pPr>
-    </w:p>
-    <w:p>
-      <w:pPr>
-        <w:pStyle w:val="Coordonnes"/>
-        <w:jc w:val="both"/>
-        <w:rPr>
-          <w:sz w:val="24"/>
-          <w:szCs w:val="24"/>
-          <w:lang w:bidi="fr-FR"/>
-        </w:rPr>
-      </w:pPr>
-    </w:p>
-    <w:p>
-      <w:pPr>
-        <w:pStyle w:val="Coordonnes"/>
-        <w:jc w:val="both"/>
-        <w:rPr>
-          <w:sz w:val="24"/>
-          <w:szCs w:val="24"/>
-          <w:lang w:bidi="fr-FR"/>
-        </w:rPr>
-      </w:pPr>
-    </w:p>
-    <w:p>
-      <w:pPr>
-        <w:pStyle w:val="Coordonnes"/>
-        <w:jc w:val="left"/>
-        <w:rPr>
-          <w:sz w:val="40"/>
-          <w:szCs w:val="40"/>
-          <w:lang w:bidi="fr-FR"/>
-        </w:rPr>
-      </w:pPr>
-    </w:p>
-    <w:p>
-      <w:pPr>
-        <w:pStyle w:val="Coordonnes"/>
-        <w:jc w:val="left"/>
-        <w:rPr>
-          <w:sz w:val="40"/>
-          <w:szCs w:val="40"/>
-          <w:lang w:bidi="fr-FR"/>
-        </w:rPr>
-      </w:pPr>
-      <w:r>
-        <w:rPr>
-          <w:sz w:val="40"/>
-          <w:szCs w:val="40"/>
-          <w:lang w:bidi="fr-FR"/>
-        </w:rPr>
-        <w:t>Améliorations possibles</w:t>
-      </w:r>
-      <w:r>
-        <w:rPr>
-          <w:sz w:val="40"/>
-          <w:szCs w:val="40"/>
-          <w:lang w:bidi="fr-FR"/>
-        </w:rPr>
-        <w:t> :</w:t>
-      </w:r>
-    </w:p>
-    <w:p>
-      <w:pPr>
-        <w:pStyle w:val="Coordonnes"/>
-        <w:jc w:val="left"/>
-        <w:rPr>
-          <w:sz w:val="24"/>
-          <w:szCs w:val="24"/>
-          <w:lang w:bidi="fr-FR"/>
-        </w:rPr>
-      </w:pPr>
-    </w:p>
-    <w:p>
-      <w:pPr>
-        <w:pStyle w:val="Coordonnes"/>
-        <w:jc w:val="left"/>
-        <w:rPr>
-          <w:sz w:val="24"/>
-          <w:szCs w:val="24"/>
-          <w:lang w:bidi="fr-FR"/>
-        </w:rPr>
-      </w:pPr>
-      <w:r>
-        <w:rPr>
-          <w:sz w:val="24"/>
-          <w:szCs w:val="24"/>
-          <w:lang w:bidi="fr-FR"/>
-        </w:rPr>
-        <w:t xml:space="preserve">1) </w:t>
-      </w:r>
-      <w:r>
-        <w:rPr>
-          <w:sz w:val="24"/>
-          <w:szCs w:val="24"/>
-          <w:lang w:bidi="fr-FR"/>
-        </w:rPr>
-        <w:t>Changement en direct de la caméra</w:t>
-      </w:r>
-    </w:p>
-    <w:p>
-      <w:pPr>
-        <w:pStyle w:val="Coordonnes"/>
-        <w:jc w:val="left"/>
-        <w:rPr>
-          <w:sz w:val="24"/>
-          <w:szCs w:val="24"/>
-          <w:lang w:bidi="fr-FR"/>
-        </w:rPr>
-      </w:pPr>
-    </w:p>
-    <w:p>
-      <w:pPr>
-        <w:pStyle w:val="Coordonnes"/>
-        <w:jc w:val="left"/>
-        <w:rPr>
-          <w:sz w:val="24"/>
-          <w:szCs w:val="24"/>
-          <w:lang w:bidi="fr-FR"/>
-        </w:rPr>
-      </w:pPr>
-      <w:r>
-        <w:rPr>
-          <w:sz w:val="24"/>
-          <w:szCs w:val="24"/>
-          <w:lang w:bidi="fr-FR"/>
-        </w:rPr>
-        <w:t>Actuellement, on peut choisir la position de la caméra avant de lancer le programme. Une fois le programme lancé, la position de la caméra est fixe et il est impossible de changer la position de la caméra en temps réel.</w:t>
-      </w:r>
-    </w:p>
-    <w:p>
-      <w:pPr>
-        <w:pStyle w:val="Coordonnes"/>
-        <w:jc w:val="left"/>
-        <w:rPr>
-          <w:sz w:val="24"/>
-          <w:szCs w:val="24"/>
-          <w:lang w:bidi="fr-FR"/>
-        </w:rPr>
-      </w:pPr>
-      <w:r>
-        <w:rPr>
-          <w:noProof/>
-        </w:rPr>
-        <w:drawing>
-          <wp:anchor distT="0" distB="0" distL="114300" distR="114300" simplePos="0" relativeHeight="251675648" behindDoc="1" locked="0" layoutInCell="1" allowOverlap="1" wp14:anchorId="60527BDA" wp14:editId="6143EBBB">
-            <wp:simplePos x="0" y="0"/>
-            <wp:positionH relativeFrom="margin">
-              <wp:align>center</wp:align>
-            </wp:positionH>
-            <wp:positionV relativeFrom="paragraph">
-              <wp:posOffset>118135</wp:posOffset>
-            </wp:positionV>
-            <wp:extent cx="4045306" cy="2132236"/>
-            <wp:effectExtent l="0" t="0" r="0" b="1905"/>
-            <wp:wrapTight wrapText="bothSides">
-              <wp:wrapPolygon edited="0">
-                <wp:start x="0" y="0"/>
-                <wp:lineTo x="0" y="21426"/>
-                <wp:lineTo x="21464" y="21426"/>
-                <wp:lineTo x="21464" y="0"/>
-                <wp:lineTo x="0" y="0"/>
-              </wp:wrapPolygon>
-            </wp:wrapTight>
-            <wp:docPr id="17" name="Image 17"/>
-            <wp:cNvGraphicFramePr>
-              <a:graphicFrameLocks xmlns:a="http://schemas.openxmlformats.org/drawingml/2006/main" noChangeAspect="1"/>
-            </wp:cNvGraphicFramePr>
-            <a:graphic xmlns:a="http://schemas.openxmlformats.org/drawingml/2006/main">
-              <a:graphicData uri="http://schemas.openxmlformats.org/drawingml/2006/picture">
-                <pic:pic xmlns:pic="http://schemas.openxmlformats.org/drawingml/2006/picture">
-                  <pic:nvPicPr>
-                    <pic:cNvPr id="1" name=""/>
-                    <pic:cNvPicPr/>
-                  </pic:nvPicPr>
-                  <pic:blipFill>
-                    <a:blip r:embed="rId21">
-                      <a:extLst>
-                        <a:ext uri="{28A0092B-C50C-407E-A947-70E740481C1C}">
-                          <a14:useLocalDpi xmlns:a14="http://schemas.microsoft.com/office/drawing/2010/main" val="0"/>
-                        </a:ext>
-                      </a:extLst>
-                    </a:blip>
-                    <a:stretch>
-                      <a:fillRect/>
-                    </a:stretch>
-                  </pic:blipFill>
-                  <pic:spPr>
-                    <a:xfrm>
-                      <a:off x="0" y="0"/>
-                      <a:ext cx="4045306" cy="2132236"/>
-                    </a:xfrm>
-                    <a:prstGeom prst="rect">
-                      <a:avLst/>
-                    </a:prstGeom>
-                  </pic:spPr>
-                </pic:pic>
-              </a:graphicData>
-            </a:graphic>
-          </wp:anchor>
-        </w:drawing>
-      </w:r>
-    </w:p>
-    <w:p>
-      <w:pPr>
-        <w:pStyle w:val="Coordonnes"/>
-        <w:jc w:val="left"/>
-        <w:rPr>
-          <w:sz w:val="24"/>
-          <w:szCs w:val="24"/>
-          <w:lang w:bidi="fr-FR"/>
-        </w:rPr>
-      </w:pPr>
-    </w:p>
-    <w:p>
-      <w:pPr>
-        <w:pStyle w:val="Coordonnes"/>
-        <w:jc w:val="left"/>
-        <w:rPr>
-          <w:sz w:val="24"/>
-          <w:szCs w:val="24"/>
-          <w:lang w:bidi="fr-FR"/>
-        </w:rPr>
-      </w:pPr>
-    </w:p>
-    <w:p>
-      <w:pPr>
-        <w:pStyle w:val="Coordonnes"/>
-        <w:jc w:val="left"/>
-        <w:rPr>
-          <w:sz w:val="24"/>
-          <w:szCs w:val="24"/>
-          <w:lang w:bidi="fr-FR"/>
-        </w:rPr>
-      </w:pPr>
-    </w:p>
-    <w:p>
-      <w:pPr>
-        <w:pStyle w:val="Coordonnes"/>
-        <w:jc w:val="left"/>
-        <w:rPr>
-          <w:sz w:val="24"/>
-          <w:szCs w:val="24"/>
-          <w:lang w:bidi="fr-FR"/>
-        </w:rPr>
-      </w:pPr>
-    </w:p>
-    <w:p>
-      <w:pPr>
-        <w:pStyle w:val="Coordonnes"/>
-        <w:jc w:val="left"/>
-        <w:rPr>
-          <w:sz w:val="24"/>
-          <w:szCs w:val="24"/>
-          <w:lang w:bidi="fr-FR"/>
-        </w:rPr>
-      </w:pPr>
-    </w:p>
-    <w:p>
-      <w:pPr>
-        <w:pStyle w:val="Coordonnes"/>
-        <w:jc w:val="left"/>
-        <w:rPr>
-          <w:sz w:val="24"/>
-          <w:szCs w:val="24"/>
-          <w:lang w:bidi="fr-FR"/>
-        </w:rPr>
-      </w:pPr>
-    </w:p>
-    <w:p>
-      <w:pPr>
-        <w:pStyle w:val="Coordonnes"/>
-        <w:jc w:val="left"/>
-        <w:rPr>
-          <w:sz w:val="40"/>
-          <w:szCs w:val="40"/>
-          <w:lang w:bidi="fr-FR"/>
-        </w:rPr>
-      </w:pPr>
-    </w:p>
-    <w:p>
-      <w:pPr>
-        <w:pStyle w:val="Coordonnes"/>
-        <w:jc w:val="left"/>
-        <w:rPr>
-          <w:sz w:val="40"/>
-          <w:szCs w:val="40"/>
-          <w:lang w:bidi="fr-FR"/>
-        </w:rPr>
-      </w:pPr>
-    </w:p>
-    <w:p>
-      <w:pPr>
-        <w:pStyle w:val="Coordonnes"/>
-        <w:jc w:val="left"/>
-        <w:rPr>
-          <w:sz w:val="40"/>
-          <w:szCs w:val="40"/>
-          <w:lang w:bidi="fr-FR"/>
-        </w:rPr>
-      </w:pPr>
-    </w:p>
-    <w:p>
-      <w:pPr>
-        <w:pStyle w:val="Coordonnes"/>
-        <w:jc w:val="left"/>
-        <w:rPr>
-          <w:sz w:val="24"/>
-          <w:szCs w:val="24"/>
-          <w:lang w:bidi="fr-FR"/>
-        </w:rPr>
-      </w:pPr>
-      <w:r>
-        <w:rPr>
-          <w:sz w:val="24"/>
-          <w:szCs w:val="24"/>
-          <w:lang w:bidi="fr-FR"/>
-        </w:rPr>
-        <w:t>Ajout des ombres/lumières</w:t>
-      </w:r>
-    </w:p>
-    <w:p>
-      <w:pPr>
-        <w:pStyle w:val="Coordonnes"/>
-        <w:jc w:val="left"/>
-        <w:rPr>
-          <w:sz w:val="40"/>
-          <w:szCs w:val="40"/>
-          <w:lang w:bidi="fr-FR"/>
-        </w:rPr>
-      </w:pPr>
-    </w:p>
-    <w:p>
-      <w:pPr>
-        <w:pStyle w:val="Coordonnes"/>
-        <w:jc w:val="left"/>
-        <w:rPr>
-          <w:sz w:val="40"/>
-          <w:szCs w:val="40"/>
-          <w:lang w:bidi="fr-FR"/>
-        </w:rPr>
-      </w:pPr>
-      <w:r>
-        <w:rPr>
-          <w:sz w:val="40"/>
-          <w:szCs w:val="40"/>
-          <w:lang w:bidi="fr-FR"/>
-        </w:rPr>
-        <w:t>Conclusion</w:t>
-      </w:r>
-      <w:r>
-        <w:rPr>
-          <w:sz w:val="40"/>
-          <w:szCs w:val="40"/>
-          <w:lang w:bidi="fr-FR"/>
-        </w:rPr>
-        <w:t> :</w:t>
-      </w:r>
-    </w:p>
-    <w:p>
-      <w:pPr>
-        <w:pStyle w:val="Coordonnes"/>
-        <w:jc w:val="left"/>
-        <w:rPr>
-          <w:sz w:val="24"/>
-          <w:szCs w:val="24"/>
-          <w:lang w:bidi="fr-FR"/>
-        </w:rPr>
-      </w:pPr>
-    </w:p>
-    <w:p>
-      <w:pPr>
-        <w:pStyle w:val="Coordonnes"/>
-        <w:jc w:val="left"/>
-        <w:rPr>
-          <w:sz w:val="24"/>
-          <w:szCs w:val="24"/>
-          <w:lang w:bidi="fr-FR"/>
-        </w:rPr>
-      </w:pPr>
     </w:p>
     <w:sectPr>
-      <w:footerReference w:type="default" r:id="rId22"/>
-      <w:headerReference w:type="first" r:id="rId23"/>
-      <w:footerReference w:type="first" r:id="rId24"/>
+      <w:footerReference w:type="default" r:id="rId21"/>
+      <w:headerReference w:type="first" r:id="rId22"/>
+      <w:footerReference w:type="first" r:id="rId23"/>
       <w:pgSz w:w="11906" w:h="16838" w:code="9"/>
       <w:pgMar w:top="1728" w:right="1800" w:bottom="1440" w:left="1800" w:header="720" w:footer="720" w:gutter="0"/>
       <w:pgNumType w:start="1"/>

</xml_diff>